<commit_message>
Rmd and data init
</commit_message>
<xml_diff>
--- a/HW1.docx
+++ b/HW1.docx
@@ -265,7 +265,25 @@
           <w:sz w:val="22"/>
           <w:szCs w:val="22"/>
         </w:rPr>
-        <w:t>Xu et al, Science 2012. EZH2 oncogenic activity in castration-resistant prostate cancer cells is Polycomb-independent.</w:t>
+        <w:t xml:space="preserve">Xu et al, Science 2012. EZH2 oncogenic activity in castration-resistant prostate cancer cells is </w:t>
+      </w:r>
+      <w:proofErr w:type="spellStart"/>
+      <w:r>
+        <w:rPr>
+          <w:rFonts w:ascii="Arial" w:hAnsi="Arial"/>
+          <w:sz w:val="22"/>
+          <w:szCs w:val="22"/>
+        </w:rPr>
+        <w:t>Polycomb</w:t>
+      </w:r>
+      <w:proofErr w:type="spellEnd"/>
+      <w:r>
+        <w:rPr>
+          <w:rFonts w:ascii="Arial" w:hAnsi="Arial"/>
+          <w:sz w:val="22"/>
+          <w:szCs w:val="22"/>
+        </w:rPr>
+        <w:t>-independent.</w:t>
       </w:r>
       <w:r>
         <w:rPr>
@@ -405,7 +423,25 @@
           <w:sz w:val="22"/>
           <w:szCs w:val="22"/>
         </w:rPr>
-        <w:t xml:space="preserve"> LNCaP </w:t>
+        <w:t xml:space="preserve"> </w:t>
+      </w:r>
+      <w:proofErr w:type="spellStart"/>
+      <w:r>
+        <w:rPr>
+          <w:rFonts w:ascii="Arial" w:hAnsi="Arial"/>
+          <w:sz w:val="22"/>
+          <w:szCs w:val="22"/>
+        </w:rPr>
+        <w:t>LNCaP</w:t>
+      </w:r>
+      <w:proofErr w:type="spellEnd"/>
+      <w:r>
+        <w:rPr>
+          <w:rFonts w:ascii="Arial" w:hAnsi="Arial"/>
+          <w:sz w:val="22"/>
+          <w:szCs w:val="22"/>
+        </w:rPr>
+        <w:t xml:space="preserve"> </w:t>
       </w:r>
       <w:r>
         <w:rPr>
@@ -661,15 +697,33 @@
           <w:sz w:val="22"/>
           <w:szCs w:val="22"/>
         </w:rPr>
-        <w:t>similar or different in the LNCa</w:t>
-      </w:r>
-      <w:r>
-        <w:rPr>
-          <w:rFonts w:ascii="Arial" w:hAnsi="Arial"/>
-          <w:sz w:val="22"/>
-          <w:szCs w:val="22"/>
-        </w:rPr>
-        <w:t xml:space="preserve">P and </w:t>
+        <w:t xml:space="preserve">similar or different in the </w:t>
+      </w:r>
+      <w:proofErr w:type="spellStart"/>
+      <w:r>
+        <w:rPr>
+          <w:rFonts w:ascii="Arial" w:hAnsi="Arial"/>
+          <w:sz w:val="22"/>
+          <w:szCs w:val="22"/>
+        </w:rPr>
+        <w:t>LNCa</w:t>
+      </w:r>
+      <w:r>
+        <w:rPr>
+          <w:rFonts w:ascii="Arial" w:hAnsi="Arial"/>
+          <w:sz w:val="22"/>
+          <w:szCs w:val="22"/>
+        </w:rPr>
+        <w:t>P</w:t>
+      </w:r>
+      <w:proofErr w:type="spellEnd"/>
+      <w:r>
+        <w:rPr>
+          <w:rFonts w:ascii="Arial" w:hAnsi="Arial"/>
+          <w:sz w:val="22"/>
+          <w:szCs w:val="22"/>
+        </w:rPr>
+        <w:t xml:space="preserve"> and </w:t>
       </w:r>
       <w:r>
         <w:rPr>
@@ -703,7 +757,25 @@
           <w:sz w:val="22"/>
           <w:szCs w:val="22"/>
         </w:rPr>
-        <w:t xml:space="preserve">First, take a look at the </w:t>
+        <w:t xml:space="preserve">First, </w:t>
+      </w:r>
+      <w:proofErr w:type="gramStart"/>
+      <w:r>
+        <w:rPr>
+          <w:rFonts w:ascii="Arial" w:hAnsi="Arial"/>
+          <w:sz w:val="22"/>
+          <w:szCs w:val="22"/>
+        </w:rPr>
+        <w:t>take a look</w:t>
+      </w:r>
+      <w:proofErr w:type="gramEnd"/>
+      <w:r>
+        <w:rPr>
+          <w:rFonts w:ascii="Arial" w:hAnsi="Arial"/>
+          <w:sz w:val="22"/>
+          <w:szCs w:val="22"/>
+        </w:rPr>
+        <w:t xml:space="preserve"> at the </w:t>
       </w:r>
       <w:r>
         <w:rPr>
@@ -719,7 +791,25 @@
           <w:sz w:val="22"/>
           <w:szCs w:val="22"/>
         </w:rPr>
-        <w:t xml:space="preserve"> about Affymetrix </w:t>
+        <w:t xml:space="preserve"> about </w:t>
+      </w:r>
+      <w:proofErr w:type="spellStart"/>
+      <w:r>
+        <w:rPr>
+          <w:rFonts w:ascii="Arial" w:hAnsi="Arial"/>
+          <w:sz w:val="22"/>
+          <w:szCs w:val="22"/>
+        </w:rPr>
+        <w:t>Affymetrix</w:t>
+      </w:r>
+      <w:proofErr w:type="spellEnd"/>
+      <w:r>
+        <w:rPr>
+          <w:rFonts w:ascii="Arial" w:hAnsi="Arial"/>
+          <w:sz w:val="22"/>
+          <w:szCs w:val="22"/>
+        </w:rPr>
+        <w:t xml:space="preserve"> </w:t>
       </w:r>
       <w:r>
         <w:rPr>
@@ -894,15 +984,33 @@
           <w:sz w:val="22"/>
           <w:szCs w:val="22"/>
         </w:rPr>
-        <w:t>Make sure BioC</w:t>
-      </w:r>
-      <w:r>
-        <w:rPr>
-          <w:rFonts w:ascii="Arial" w:hAnsi="Arial"/>
-          <w:sz w:val="22"/>
-          <w:szCs w:val="22"/>
-        </w:rPr>
-        <w:t>onductor and all the modules you will need are installed, and include them in your R code</w:t>
+        <w:t xml:space="preserve">Make sure </w:t>
+      </w:r>
+      <w:proofErr w:type="spellStart"/>
+      <w:r>
+        <w:rPr>
+          <w:rFonts w:ascii="Arial" w:hAnsi="Arial"/>
+          <w:sz w:val="22"/>
+          <w:szCs w:val="22"/>
+        </w:rPr>
+        <w:t>BioC</w:t>
+      </w:r>
+      <w:r>
+        <w:rPr>
+          <w:rFonts w:ascii="Arial" w:hAnsi="Arial"/>
+          <w:sz w:val="22"/>
+          <w:szCs w:val="22"/>
+        </w:rPr>
+        <w:t>onductor</w:t>
+      </w:r>
+      <w:proofErr w:type="spellEnd"/>
+      <w:r>
+        <w:rPr>
+          <w:rFonts w:ascii="Arial" w:hAnsi="Arial"/>
+          <w:sz w:val="22"/>
+          <w:szCs w:val="22"/>
+        </w:rPr>
+        <w:t xml:space="preserve"> and all the modules you will need are installed, and include them in your R code</w:t>
       </w:r>
       <w:r>
         <w:rPr>
@@ -963,24 +1071,70 @@
           <w:sz w:val="22"/>
           <w:szCs w:val="22"/>
         </w:rPr>
-        <w:t xml:space="preserve"> to your cwd. </w:t>
-      </w:r>
-      <w:r>
-        <w:rPr>
-          <w:rFonts w:ascii="Arial" w:hAnsi="Arial"/>
-          <w:sz w:val="22"/>
-          <w:szCs w:val="22"/>
-        </w:rPr>
-        <w:t>Note your cwd needs to be the same as where your CEL files are</w:t>
-      </w:r>
-      <w:r>
-        <w:rPr>
-          <w:rFonts w:ascii="Arial" w:hAnsi="Arial"/>
-          <w:sz w:val="22"/>
-          <w:szCs w:val="22"/>
-        </w:rPr>
-        <w:t>, or specify the file names using the argument filenames in ReadAffy</w:t>
-      </w:r>
+        <w:t xml:space="preserve"> to your </w:t>
+      </w:r>
+      <w:proofErr w:type="spellStart"/>
+      <w:r>
+        <w:rPr>
+          <w:rFonts w:ascii="Arial" w:hAnsi="Arial"/>
+          <w:sz w:val="22"/>
+          <w:szCs w:val="22"/>
+        </w:rPr>
+        <w:t>cwd</w:t>
+      </w:r>
+      <w:proofErr w:type="spellEnd"/>
+      <w:r>
+        <w:rPr>
+          <w:rFonts w:ascii="Arial" w:hAnsi="Arial"/>
+          <w:sz w:val="22"/>
+          <w:szCs w:val="22"/>
+        </w:rPr>
+        <w:t xml:space="preserve">. </w:t>
+      </w:r>
+      <w:r>
+        <w:rPr>
+          <w:rFonts w:ascii="Arial" w:hAnsi="Arial"/>
+          <w:sz w:val="22"/>
+          <w:szCs w:val="22"/>
+        </w:rPr>
+        <w:t xml:space="preserve">Note your </w:t>
+      </w:r>
+      <w:proofErr w:type="spellStart"/>
+      <w:r>
+        <w:rPr>
+          <w:rFonts w:ascii="Arial" w:hAnsi="Arial"/>
+          <w:sz w:val="22"/>
+          <w:szCs w:val="22"/>
+        </w:rPr>
+        <w:t>cwd</w:t>
+      </w:r>
+      <w:proofErr w:type="spellEnd"/>
+      <w:r>
+        <w:rPr>
+          <w:rFonts w:ascii="Arial" w:hAnsi="Arial"/>
+          <w:sz w:val="22"/>
+          <w:szCs w:val="22"/>
+        </w:rPr>
+        <w:t xml:space="preserve"> needs to be the same as where your CEL files are</w:t>
+      </w:r>
+      <w:r>
+        <w:rPr>
+          <w:rFonts w:ascii="Arial" w:hAnsi="Arial"/>
+          <w:sz w:val="22"/>
+          <w:szCs w:val="22"/>
+        </w:rPr>
+        <w:t xml:space="preserve">, or specify the file names using the argument filenames in </w:t>
+      </w:r>
+      <w:proofErr w:type="spellStart"/>
+      <w:r>
+        <w:rPr>
+          <w:rFonts w:ascii="Arial" w:hAnsi="Arial"/>
+          <w:sz w:val="22"/>
+          <w:szCs w:val="22"/>
+        </w:rPr>
+        <w:t>ReadAffy</w:t>
+      </w:r>
+      <w:proofErr w:type="spellEnd"/>
       <w:r>
         <w:rPr>
           <w:rFonts w:ascii="Arial" w:hAnsi="Arial"/>
@@ -1361,8 +1515,18 @@
           <w:sz w:val="22"/>
           <w:szCs w:val="22"/>
         </w:rPr>
-        <w:t>different bc</w:t>
-      </w:r>
+        <w:t xml:space="preserve">different </w:t>
+      </w:r>
+      <w:proofErr w:type="spellStart"/>
+      <w:r>
+        <w:rPr>
+          <w:rFonts w:ascii="Arial" w:hAnsi="Arial" w:hint="eastAsia"/>
+          <w:sz w:val="22"/>
+          <w:szCs w:val="22"/>
+        </w:rPr>
+        <w:t>bc</w:t>
+      </w:r>
+      <w:proofErr w:type="spellEnd"/>
       <w:r>
         <w:rPr>
           <w:rFonts w:ascii="Arial" w:hAnsi="Arial"/>
@@ -1385,7 +1549,25 @@
           <w:sz w:val="22"/>
           <w:szCs w:val="22"/>
         </w:rPr>
-        <w:t>qc and ei methods</w:t>
+        <w:t xml:space="preserve">qc and </w:t>
+      </w:r>
+      <w:proofErr w:type="spellStart"/>
+      <w:r>
+        <w:rPr>
+          <w:rFonts w:ascii="Arial" w:hAnsi="Arial"/>
+          <w:sz w:val="22"/>
+          <w:szCs w:val="22"/>
+        </w:rPr>
+        <w:t>ei</w:t>
+      </w:r>
+      <w:proofErr w:type="spellEnd"/>
+      <w:r>
+        <w:rPr>
+          <w:rFonts w:ascii="Arial" w:hAnsi="Arial"/>
+          <w:sz w:val="22"/>
+          <w:szCs w:val="22"/>
+        </w:rPr>
+        <w:t xml:space="preserve"> methods</w:t>
       </w:r>
       <w:r>
         <w:rPr>
@@ -1438,8 +1620,18 @@
           <w:sz w:val="22"/>
           <w:szCs w:val="22"/>
         </w:rPr>
-        <w:t>What are the assumptions behind RMA qnorm</w:t>
-      </w:r>
+        <w:t xml:space="preserve">What are the assumptions behind RMA </w:t>
+      </w:r>
+      <w:proofErr w:type="spellStart"/>
+      <w:r>
+        <w:rPr>
+          <w:rFonts w:ascii="Arial" w:hAnsi="Arial"/>
+          <w:sz w:val="22"/>
+          <w:szCs w:val="22"/>
+        </w:rPr>
+        <w:t>qnorm</w:t>
+      </w:r>
+      <w:proofErr w:type="spellEnd"/>
       <w:r>
         <w:rPr>
           <w:rFonts w:ascii="Arial" w:hAnsi="Arial"/>
@@ -1600,7 +1792,27 @@
           <w:sz w:val="22"/>
           <w:szCs w:val="22"/>
         </w:rPr>
-        <w:t xml:space="preserve"> so that RMA outputs expression index for RefSeq (e.g. NM_000546) vs Gene Symbol (e.g. TP53)</w:t>
+        <w:t xml:space="preserve"> so that RMA outputs expression index for </w:t>
+      </w:r>
+      <w:proofErr w:type="spellStart"/>
+      <w:r>
+        <w:rPr>
+          <w:rFonts w:ascii="Arial" w:hAnsi="Arial"/>
+          <w:color w:val="000000" w:themeColor="text1"/>
+          <w:sz w:val="22"/>
+          <w:szCs w:val="22"/>
+        </w:rPr>
+        <w:t>RefSeq</w:t>
+      </w:r>
+      <w:proofErr w:type="spellEnd"/>
+      <w:r>
+        <w:rPr>
+          <w:rFonts w:ascii="Arial" w:hAnsi="Arial"/>
+          <w:color w:val="000000" w:themeColor="text1"/>
+          <w:sz w:val="22"/>
+          <w:szCs w:val="22"/>
+        </w:rPr>
+        <w:t xml:space="preserve"> (e.g. NM_000546) vs Gene Symbol (e.g. TP53)</w:t>
       </w:r>
       <w:bookmarkEnd w:id="4"/>
       <w:bookmarkEnd w:id="5"/>
@@ -1664,16 +1876,44 @@
           <w:sz w:val="22"/>
           <w:szCs w:val="22"/>
         </w:rPr>
-        <w:t>ZH2 and control in LNCaP cells</w:t>
-      </w:r>
-      <w:r>
-        <w:rPr>
-          <w:rFonts w:ascii="Arial" w:hAnsi="Arial"/>
-          <w:sz w:val="22"/>
-          <w:szCs w:val="22"/>
-        </w:rPr>
-        <w:t>, and repe</w:t>
-      </w:r>
+        <w:t xml:space="preserve">ZH2 and control in </w:t>
+      </w:r>
+      <w:proofErr w:type="spellStart"/>
+      <w:r>
+        <w:rPr>
+          <w:rFonts w:ascii="Arial" w:hAnsi="Arial"/>
+          <w:sz w:val="22"/>
+          <w:szCs w:val="22"/>
+        </w:rPr>
+        <w:t>LNCaP</w:t>
+      </w:r>
+      <w:proofErr w:type="spellEnd"/>
+      <w:r>
+        <w:rPr>
+          <w:rFonts w:ascii="Arial" w:hAnsi="Arial"/>
+          <w:sz w:val="22"/>
+          <w:szCs w:val="22"/>
+        </w:rPr>
+        <w:t xml:space="preserve"> cells</w:t>
+      </w:r>
+      <w:r>
+        <w:rPr>
+          <w:rFonts w:ascii="Arial" w:hAnsi="Arial"/>
+          <w:sz w:val="22"/>
+          <w:szCs w:val="22"/>
+        </w:rPr>
+        <w:t xml:space="preserve">, and </w:t>
+      </w:r>
+      <w:proofErr w:type="spellStart"/>
+      <w:r>
+        <w:rPr>
+          <w:rFonts w:ascii="Arial" w:hAnsi="Arial"/>
+          <w:sz w:val="22"/>
+          <w:szCs w:val="22"/>
+        </w:rPr>
+        <w:t>repe</w:t>
+      </w:r>
+      <w:proofErr w:type="spellEnd"/>
       <w:r>
         <w:rPr>
           <w:rFonts w:ascii="Arial" w:hAnsi="Arial" w:hint="eastAsia"/>
@@ -1784,15 +2024,33 @@
           <w:sz w:val="22"/>
           <w:szCs w:val="22"/>
         </w:rPr>
-        <w:t xml:space="preserve">to filter the final </w:t>
-      </w:r>
-      <w:r>
-        <w:rPr>
-          <w:rFonts w:ascii="Arial" w:hAnsi="Arial"/>
-          <w:sz w:val="22"/>
-          <w:szCs w:val="22"/>
-        </w:rPr>
-        <w:t>result list</w:t>
+        <w:t xml:space="preserve">to filter </w:t>
+      </w:r>
+      <w:proofErr w:type="gramStart"/>
+      <w:r>
+        <w:rPr>
+          <w:rFonts w:ascii="Arial" w:hAnsi="Arial"/>
+          <w:sz w:val="22"/>
+          <w:szCs w:val="22"/>
+        </w:rPr>
+        <w:t xml:space="preserve">the final </w:t>
+      </w:r>
+      <w:r>
+        <w:rPr>
+          <w:rFonts w:ascii="Arial" w:hAnsi="Arial"/>
+          <w:sz w:val="22"/>
+          <w:szCs w:val="22"/>
+        </w:rPr>
+        <w:t>result</w:t>
+      </w:r>
+      <w:proofErr w:type="gramEnd"/>
+      <w:r>
+        <w:rPr>
+          <w:rFonts w:ascii="Arial" w:hAnsi="Arial"/>
+          <w:sz w:val="22"/>
+          <w:szCs w:val="22"/>
+        </w:rPr>
+        <w:t xml:space="preserve"> list</w:t>
       </w:r>
       <w:r>
         <w:rPr>
@@ -1816,7 +2074,25 @@
           <w:sz w:val="22"/>
           <w:szCs w:val="22"/>
         </w:rPr>
-        <w:t xml:space="preserve">genes (if you are using gene symbol like TP53) or transcripts (if you are using RefSeq </w:t>
+        <w:t xml:space="preserve">genes (if you are using gene symbol like TP53) or transcripts (if you are using </w:t>
+      </w:r>
+      <w:proofErr w:type="spellStart"/>
+      <w:r>
+        <w:rPr>
+          <w:rFonts w:ascii="Arial" w:hAnsi="Arial"/>
+          <w:sz w:val="22"/>
+          <w:szCs w:val="22"/>
+        </w:rPr>
+        <w:t>RefSeq</w:t>
+      </w:r>
+      <w:proofErr w:type="spellEnd"/>
+      <w:r>
+        <w:rPr>
+          <w:rFonts w:ascii="Arial" w:hAnsi="Arial"/>
+          <w:sz w:val="22"/>
+          <w:szCs w:val="22"/>
+        </w:rPr>
+        <w:t xml:space="preserve"> </w:t>
       </w:r>
       <w:r>
         <w:rPr>
@@ -1973,7 +2249,25 @@
           <w:sz w:val="22"/>
           <w:szCs w:val="22"/>
         </w:rPr>
-        <w:t xml:space="preserve"> ComBat (</w:t>
+        <w:t xml:space="preserve"> </w:t>
+      </w:r>
+      <w:proofErr w:type="spellStart"/>
+      <w:r>
+        <w:rPr>
+          <w:rFonts w:ascii="Arial" w:hAnsi="Arial"/>
+          <w:sz w:val="22"/>
+          <w:szCs w:val="22"/>
+        </w:rPr>
+        <w:t>ComBat</w:t>
+      </w:r>
+      <w:proofErr w:type="spellEnd"/>
+      <w:r>
+        <w:rPr>
+          <w:rFonts w:ascii="Arial" w:hAnsi="Arial"/>
+          <w:sz w:val="22"/>
+          <w:szCs w:val="22"/>
+        </w:rPr>
+        <w:t xml:space="preserve"> (</w:t>
       </w:r>
       <w:hyperlink r:id="rId11" w:history="1">
         <w:r>
@@ -2092,13 +2386,23 @@
         </w:rPr>
         <w:t xml:space="preserve"> to show siEZH2 up genes in </w:t>
       </w:r>
-      <w:r>
-        <w:rPr>
-          <w:rFonts w:ascii="Arial" w:hAnsi="Arial"/>
-          <w:sz w:val="22"/>
-          <w:szCs w:val="22"/>
-        </w:rPr>
-        <w:t xml:space="preserve">LNCaP and ABL </w:t>
+      <w:proofErr w:type="spellStart"/>
+      <w:r>
+        <w:rPr>
+          <w:rFonts w:ascii="Arial" w:hAnsi="Arial"/>
+          <w:sz w:val="22"/>
+          <w:szCs w:val="22"/>
+        </w:rPr>
+        <w:t>LNCaP</w:t>
+      </w:r>
+      <w:proofErr w:type="spellEnd"/>
+      <w:r>
+        <w:rPr>
+          <w:rFonts w:ascii="Arial" w:hAnsi="Arial"/>
+          <w:sz w:val="22"/>
+          <w:szCs w:val="22"/>
+        </w:rPr>
+        <w:t xml:space="preserve"> and ABL </w:t>
       </w:r>
       <w:r>
         <w:rPr>
@@ -2140,6 +2444,7 @@
         </w:rPr>
         <w:t xml:space="preserve">s, </w:t>
       </w:r>
+      <w:bookmarkStart w:id="6" w:name="_GoBack"/>
       <w:r>
         <w:rPr>
           <w:rFonts w:ascii="Arial" w:hAnsi="Arial"/>
@@ -2170,7 +2475,25 @@
           <w:sz w:val="22"/>
           <w:szCs w:val="22"/>
         </w:rPr>
-        <w:t xml:space="preserve"> LNCaP, or </w:t>
+        <w:t xml:space="preserve"> </w:t>
+      </w:r>
+      <w:proofErr w:type="spellStart"/>
+      <w:r>
+        <w:rPr>
+          <w:rFonts w:ascii="Arial" w:hAnsi="Arial"/>
+          <w:sz w:val="22"/>
+          <w:szCs w:val="22"/>
+        </w:rPr>
+        <w:t>LNCaP</w:t>
+      </w:r>
+      <w:proofErr w:type="spellEnd"/>
+      <w:r>
+        <w:rPr>
+          <w:rFonts w:ascii="Arial" w:hAnsi="Arial"/>
+          <w:sz w:val="22"/>
+          <w:szCs w:val="22"/>
+        </w:rPr>
+        <w:t xml:space="preserve">, or </w:t>
       </w:r>
       <w:r>
         <w:rPr>
@@ -2202,7 +2525,16 @@
           <w:sz w:val="22"/>
           <w:szCs w:val="22"/>
         </w:rPr>
-        <w:t>he down genes in the two cells.</w:t>
+        <w:t xml:space="preserve">he down genes in the two </w:t>
+      </w:r>
+      <w:bookmarkEnd w:id="6"/>
+      <w:r>
+        <w:rPr>
+          <w:rFonts w:ascii="Arial" w:hAnsi="Arial"/>
+          <w:sz w:val="22"/>
+          <w:szCs w:val="22"/>
+        </w:rPr>
+        <w:t>cells.</w:t>
       </w:r>
       <w:r>
         <w:rPr>
@@ -2248,7 +2580,43 @@
           <w:sz w:val="22"/>
           <w:szCs w:val="22"/>
         </w:rPr>
-        <w:t xml:space="preserve">genes in LNCaP and ABL, and the expression index of all 12 samples, cluster the samples using hierarchical clustering. Draw a heatmap to show the clustering results. </w:t>
+        <w:t xml:space="preserve">genes in </w:t>
+      </w:r>
+      <w:proofErr w:type="spellStart"/>
+      <w:r>
+        <w:rPr>
+          <w:rFonts w:ascii="Arial" w:hAnsi="Arial"/>
+          <w:sz w:val="22"/>
+          <w:szCs w:val="22"/>
+        </w:rPr>
+        <w:t>LNCaP</w:t>
+      </w:r>
+      <w:proofErr w:type="spellEnd"/>
+      <w:r>
+        <w:rPr>
+          <w:rFonts w:ascii="Arial" w:hAnsi="Arial"/>
+          <w:sz w:val="22"/>
+          <w:szCs w:val="22"/>
+        </w:rPr>
+        <w:t xml:space="preserve"> and ABL, and the expression index of all 12 samples, cluster the samples using hierarchical clustering. Draw a </w:t>
+      </w:r>
+      <w:proofErr w:type="spellStart"/>
+      <w:r>
+        <w:rPr>
+          <w:rFonts w:ascii="Arial" w:hAnsi="Arial"/>
+          <w:sz w:val="22"/>
+          <w:szCs w:val="22"/>
+        </w:rPr>
+        <w:t>heatmap</w:t>
+      </w:r>
+      <w:proofErr w:type="spellEnd"/>
+      <w:r>
+        <w:rPr>
+          <w:rFonts w:ascii="Arial" w:hAnsi="Arial"/>
+          <w:sz w:val="22"/>
+          <w:szCs w:val="22"/>
+        </w:rPr>
+        <w:t xml:space="preserve"> to show the clustering results. </w:t>
       </w:r>
     </w:p>
     <w:p>
@@ -2321,8 +2689,18 @@
           <w:sz w:val="22"/>
           <w:szCs w:val="22"/>
         </w:rPr>
-        <w:t>clustering heatmap</w:t>
-      </w:r>
+        <w:t xml:space="preserve">clustering </w:t>
+      </w:r>
+      <w:proofErr w:type="spellStart"/>
+      <w:r>
+        <w:rPr>
+          <w:rFonts w:ascii="Arial" w:hAnsi="Arial"/>
+          <w:sz w:val="22"/>
+          <w:szCs w:val="22"/>
+        </w:rPr>
+        <w:t>heatmap</w:t>
+      </w:r>
+      <w:proofErr w:type="spellEnd"/>
       <w:r>
         <w:rPr>
           <w:rFonts w:ascii="Arial" w:hAnsi="Arial"/>
@@ -2375,7 +2753,25 @@
           <w:sz w:val="22"/>
           <w:szCs w:val="22"/>
         </w:rPr>
-        <w:t xml:space="preserve">(up / down, LNCaP / ABL) </w:t>
+        <w:t xml:space="preserve">(up / down, </w:t>
+      </w:r>
+      <w:proofErr w:type="spellStart"/>
+      <w:r>
+        <w:rPr>
+          <w:rFonts w:ascii="Arial" w:hAnsi="Arial"/>
+          <w:sz w:val="22"/>
+          <w:szCs w:val="22"/>
+        </w:rPr>
+        <w:t>LNCaP</w:t>
+      </w:r>
+      <w:proofErr w:type="spellEnd"/>
+      <w:r>
+        <w:rPr>
+          <w:rFonts w:ascii="Arial" w:hAnsi="Arial"/>
+          <w:sz w:val="22"/>
+          <w:szCs w:val="22"/>
+        </w:rPr>
+        <w:t xml:space="preserve"> / ABL) </w:t>
       </w:r>
       <w:r>
         <w:rPr>
@@ -2391,7 +2787,16 @@
           <w:sz w:val="22"/>
           <w:szCs w:val="22"/>
         </w:rPr>
-        <w:t xml:space="preserve"> on DAVID </w:t>
+        <w:t xml:space="preserve"> on </w:t>
+      </w:r>
+      <w:proofErr w:type="gramStart"/>
+      <w:r>
+        <w:rPr>
+          <w:rFonts w:ascii="Arial" w:hAnsi="Arial"/>
+          <w:sz w:val="22"/>
+          <w:szCs w:val="22"/>
+        </w:rPr>
+        <w:t xml:space="preserve">DAVID </w:t>
       </w:r>
       <w:r>
         <w:rPr>
@@ -2401,24 +2806,59 @@
         </w:rPr>
         <w:t xml:space="preserve"> (</w:t>
       </w:r>
-      <w:hyperlink r:id="rId12" w:history="1">
-        <w:r>
-          <w:rPr>
-            <w:rStyle w:val="Hyperlink"/>
-            <w:rFonts w:ascii="Arial" w:hAnsi="Arial"/>
-            <w:sz w:val="22"/>
-            <w:szCs w:val="22"/>
-          </w:rPr>
-          <w:t>http://david.abcc.ncifcrf.gov/</w:t>
-        </w:r>
-      </w:hyperlink>
-      <w:r>
-        <w:rPr>
-          <w:rFonts w:ascii="Arial" w:hAnsi="Arial"/>
-          <w:sz w:val="22"/>
-          <w:szCs w:val="22"/>
-        </w:rPr>
-        <w:t xml:space="preserve">, you might want to read their Nat Prot </w:t>
+      <w:proofErr w:type="gramEnd"/>
+      <w:r>
+        <w:fldChar w:fldCharType="begin"/>
+      </w:r>
+      <w:r>
+        <w:instrText xml:space="preserve"> HYPERLINK "http://david.abcc.ncifcrf.gov/" </w:instrText>
+      </w:r>
+      <w:r>
+        <w:fldChar w:fldCharType="separate"/>
+      </w:r>
+      <w:r>
+        <w:rPr>
+          <w:rStyle w:val="Hyperlink"/>
+          <w:rFonts w:ascii="Arial" w:hAnsi="Arial"/>
+          <w:sz w:val="22"/>
+          <w:szCs w:val="22"/>
+        </w:rPr>
+        <w:t>http://david.abcc.ncifcrf.gov/</w:t>
+      </w:r>
+      <w:r>
+        <w:rPr>
+          <w:rStyle w:val="Hyperlink"/>
+          <w:rFonts w:ascii="Arial" w:hAnsi="Arial"/>
+          <w:sz w:val="22"/>
+          <w:szCs w:val="22"/>
+        </w:rPr>
+        <w:fldChar w:fldCharType="end"/>
+      </w:r>
+      <w:r>
+        <w:rPr>
+          <w:rFonts w:ascii="Arial" w:hAnsi="Arial"/>
+          <w:sz w:val="22"/>
+          <w:szCs w:val="22"/>
+        </w:rPr>
+        <w:t xml:space="preserve">, you might want to read their Nat </w:t>
+      </w:r>
+      <w:proofErr w:type="spellStart"/>
+      <w:r>
+        <w:rPr>
+          <w:rFonts w:ascii="Arial" w:hAnsi="Arial"/>
+          <w:sz w:val="22"/>
+          <w:szCs w:val="22"/>
+        </w:rPr>
+        <w:t>Prot</w:t>
+      </w:r>
+      <w:proofErr w:type="spellEnd"/>
+      <w:r>
+        <w:rPr>
+          <w:rFonts w:ascii="Arial" w:hAnsi="Arial"/>
+          <w:sz w:val="22"/>
+          <w:szCs w:val="22"/>
+        </w:rPr>
+        <w:t xml:space="preserve"> </w:t>
       </w:r>
       <w:r>
         <w:rPr>
@@ -2500,13 +2940,23 @@
         </w:rPr>
         <w:t xml:space="preserve">between </w:t>
       </w:r>
-      <w:r>
-        <w:rPr>
-          <w:rFonts w:ascii="Arial" w:hAnsi="Arial"/>
-          <w:sz w:val="22"/>
-          <w:szCs w:val="22"/>
-        </w:rPr>
-        <w:t xml:space="preserve">LNCaP and ABL? </w:t>
+      <w:proofErr w:type="spellStart"/>
+      <w:r>
+        <w:rPr>
+          <w:rFonts w:ascii="Arial" w:hAnsi="Arial"/>
+          <w:sz w:val="22"/>
+          <w:szCs w:val="22"/>
+        </w:rPr>
+        <w:t>LNCaP</w:t>
+      </w:r>
+      <w:proofErr w:type="spellEnd"/>
+      <w:r>
+        <w:rPr>
+          <w:rFonts w:ascii="Arial" w:hAnsi="Arial"/>
+          <w:sz w:val="22"/>
+          <w:szCs w:val="22"/>
+        </w:rPr>
+        <w:t xml:space="preserve"> and ABL? </w:t>
       </w:r>
     </w:p>
     <w:p>
@@ -2582,8 +3032,8 @@
         </w:rPr>
         <w:t>(</w:t>
       </w:r>
-      <w:bookmarkStart w:id="6" w:name="OLE_LINK1"/>
-      <w:bookmarkStart w:id="7" w:name="OLE_LINK2"/>
+      <w:bookmarkStart w:id="7" w:name="OLE_LINK1"/>
+      <w:bookmarkStart w:id="8" w:name="OLE_LINK2"/>
       <w:r>
         <w:rPr>
           <w:rFonts w:ascii="Arial" w:hAnsi="Arial"/>
@@ -2592,8 +3042,8 @@
         </w:rPr>
         <w:t>http://www.broadinstitute.org/gsea/index.jsp</w:t>
       </w:r>
-      <w:bookmarkEnd w:id="6"/>
       <w:bookmarkEnd w:id="7"/>
+      <w:bookmarkEnd w:id="8"/>
       <w:r>
         <w:rPr>
           <w:rFonts w:ascii="Arial" w:hAnsi="Arial"/>
@@ -2642,13 +3092,23 @@
         </w:rPr>
         <w:t xml:space="preserve"> </w:t>
       </w:r>
-      <w:r>
-        <w:rPr>
-          <w:rFonts w:ascii="Arial" w:hAnsi="Arial"/>
-          <w:sz w:val="22"/>
-          <w:szCs w:val="22"/>
-        </w:rPr>
-        <w:t>LNCaP and ABL</w:t>
+      <w:proofErr w:type="spellStart"/>
+      <w:r>
+        <w:rPr>
+          <w:rFonts w:ascii="Arial" w:hAnsi="Arial"/>
+          <w:sz w:val="22"/>
+          <w:szCs w:val="22"/>
+        </w:rPr>
+        <w:t>LNCaP</w:t>
+      </w:r>
+      <w:proofErr w:type="spellEnd"/>
+      <w:r>
+        <w:rPr>
+          <w:rFonts w:ascii="Arial" w:hAnsi="Arial"/>
+          <w:sz w:val="22"/>
+          <w:szCs w:val="22"/>
+        </w:rPr>
+        <w:t xml:space="preserve"> and ABL</w:t>
       </w:r>
       <w:r>
         <w:rPr>
@@ -2731,7 +3191,7 @@
         </w:rPr>
         <w:t>(</w:t>
       </w:r>
-      <w:hyperlink r:id="rId13" w:history="1">
+      <w:hyperlink r:id="rId12" w:history="1">
         <w:r>
           <w:rPr>
             <w:rStyle w:val="Hyperlink"/>
@@ -2910,7 +3370,25 @@
           <w:sz w:val="22"/>
           <w:szCs w:val="22"/>
         </w:rPr>
-        <w:t>, even if are able to find sufficient number of differential genes before batch removal</w:t>
+        <w:t xml:space="preserve">, even if </w:t>
+      </w:r>
+      <w:proofErr w:type="gramStart"/>
+      <w:r>
+        <w:rPr>
+          <w:rFonts w:ascii="Arial" w:hAnsi="Arial"/>
+          <w:sz w:val="22"/>
+          <w:szCs w:val="22"/>
+        </w:rPr>
+        <w:t>are able to</w:t>
+      </w:r>
+      <w:proofErr w:type="gramEnd"/>
+      <w:r>
+        <w:rPr>
+          <w:rFonts w:ascii="Arial" w:hAnsi="Arial"/>
+          <w:sz w:val="22"/>
+          <w:szCs w:val="22"/>
+        </w:rPr>
+        <w:t xml:space="preserve"> find sufficient number of differential genes before batch removal</w:t>
       </w:r>
       <w:r>
         <w:rPr>
@@ -2982,7 +3460,6 @@
       <w:pPr>
         <w:rPr>
           <w:rFonts w:ascii="Arial" w:hAnsi="Arial"/>
-          <w:color w:val="C00000"/>
           <w:sz w:val="22"/>
           <w:szCs w:val="22"/>
         </w:rPr>
@@ -2990,91 +3467,42 @@
       <w:r>
         <w:rPr>
           <w:rFonts w:ascii="Arial" w:hAnsi="Arial" w:hint="eastAsia"/>
-          <w:color w:val="C00000"/>
-          <w:sz w:val="22"/>
-          <w:szCs w:val="22"/>
-        </w:rPr>
-        <w:t>T</w:t>
-      </w:r>
-      <w:r>
-        <w:rPr>
-          <w:rFonts w:ascii="Arial" w:hAnsi="Arial"/>
-          <w:color w:val="C00000"/>
-          <w:sz w:val="22"/>
-          <w:szCs w:val="22"/>
-        </w:rPr>
-        <w:t xml:space="preserve">his part </w:t>
-      </w:r>
-      <w:r>
-        <w:rPr>
-          <w:rFonts w:ascii="Arial" w:hAnsi="Arial"/>
-          <w:color w:val="C00000"/>
-          <w:sz w:val="22"/>
-          <w:szCs w:val="22"/>
-        </w:rPr>
-        <w:t xml:space="preserve">of </w:t>
-      </w:r>
-      <w:r>
-        <w:rPr>
-          <w:rFonts w:ascii="Arial" w:hAnsi="Arial"/>
-          <w:color w:val="C00000"/>
-          <w:sz w:val="22"/>
-          <w:szCs w:val="22"/>
-        </w:rPr>
-        <w:t>HW</w:t>
-      </w:r>
-      <w:r>
-        <w:rPr>
-          <w:rFonts w:ascii="Arial" w:hAnsi="Arial"/>
-          <w:color w:val="C00000"/>
-          <w:sz w:val="22"/>
-          <w:szCs w:val="22"/>
-        </w:rPr>
-        <w:t>1</w:t>
-      </w:r>
-      <w:r>
-        <w:rPr>
-          <w:rFonts w:ascii="Arial" w:hAnsi="Arial"/>
-          <w:color w:val="C00000"/>
-          <w:sz w:val="22"/>
-          <w:szCs w:val="22"/>
-        </w:rPr>
-        <w:t xml:space="preserve"> can be submitted with HW2.</w:t>
-      </w:r>
-    </w:p>
-    <w:p>
-      <w:pPr>
-        <w:rPr>
-          <w:rFonts w:ascii="Arial" w:hAnsi="Arial"/>
-          <w:color w:val="C00000"/>
-          <w:sz w:val="22"/>
-          <w:szCs w:val="22"/>
-        </w:rPr>
-      </w:pPr>
-    </w:p>
-    <w:p>
-      <w:pPr>
-        <w:rPr>
-          <w:rFonts w:ascii="Arial" w:hAnsi="Arial"/>
-          <w:sz w:val="22"/>
-          <w:szCs w:val="22"/>
-        </w:rPr>
-      </w:pPr>
+          <w:sz w:val="22"/>
+          <w:szCs w:val="22"/>
+        </w:rPr>
+        <w:t>In this part</w:t>
+      </w:r>
+      <w:r>
+        <w:rPr>
+          <w:rFonts w:ascii="Arial" w:hAnsi="Arial"/>
+          <w:sz w:val="22"/>
+          <w:szCs w:val="22"/>
+        </w:rPr>
+        <w:t xml:space="preserve">, we </w:t>
+      </w:r>
       <w:r>
         <w:rPr>
           <w:rFonts w:ascii="Arial" w:hAnsi="Arial" w:hint="eastAsia"/>
           <w:sz w:val="22"/>
           <w:szCs w:val="22"/>
         </w:rPr>
-        <w:t>In this part</w:t>
-      </w:r>
-      <w:r>
-        <w:rPr>
-          <w:rFonts w:ascii="Arial" w:hAnsi="Arial"/>
-          <w:sz w:val="22"/>
-          <w:szCs w:val="22"/>
-        </w:rPr>
-        <w:t xml:space="preserve">, we </w:t>
+        <w:t>will</w:t>
+      </w:r>
+      <w:r>
+        <w:rPr>
+          <w:rFonts w:ascii="Arial" w:hAnsi="Arial"/>
+          <w:sz w:val="22"/>
+          <w:szCs w:val="22"/>
+        </w:rPr>
+        <w:t xml:space="preserve"> do a python programing exercise, so that you can start to </w:t>
+      </w:r>
+      <w:r>
+        <w:rPr>
+          <w:rFonts w:ascii="Arial" w:hAnsi="Arial"/>
+          <w:sz w:val="22"/>
+          <w:szCs w:val="22"/>
+        </w:rPr>
+        <w:t>learn</w:t>
       </w:r>
       <w:r>
         <w:rPr>
@@ -3082,23 +3510,23 @@
           <w:sz w:val="22"/>
           <w:szCs w:val="22"/>
         </w:rPr>
-        <w:t>will</w:t>
-      </w:r>
-      <w:r>
-        <w:rPr>
-          <w:rFonts w:ascii="Arial" w:hAnsi="Arial"/>
-          <w:sz w:val="22"/>
-          <w:szCs w:val="22"/>
-        </w:rPr>
-        <w:t xml:space="preserve"> do a python programing exercise, so that you can start to </w:t>
-      </w:r>
-      <w:r>
-        <w:rPr>
-          <w:rFonts w:ascii="Arial" w:hAnsi="Arial"/>
-          <w:sz w:val="22"/>
-          <w:szCs w:val="22"/>
-        </w:rPr>
-        <w:t>learn</w:t>
+        <w:t xml:space="preserve"> </w:t>
+      </w:r>
+      <w:r>
+        <w:rPr>
+          <w:rFonts w:ascii="Arial" w:hAnsi="Arial"/>
+          <w:sz w:val="22"/>
+          <w:szCs w:val="22"/>
+        </w:rPr>
+        <w:t xml:space="preserve">and use </w:t>
+      </w:r>
+      <w:r>
+        <w:rPr>
+          <w:rFonts w:ascii="Arial" w:hAnsi="Arial"/>
+          <w:sz w:val="22"/>
+          <w:szCs w:val="22"/>
+        </w:rPr>
+        <w:t>python</w:t>
       </w:r>
       <w:r>
         <w:rPr>
@@ -3114,15 +3542,31 @@
           <w:sz w:val="22"/>
           <w:szCs w:val="22"/>
         </w:rPr>
-        <w:t xml:space="preserve">and use </w:t>
-      </w:r>
-      <w:r>
-        <w:rPr>
-          <w:rFonts w:ascii="Arial" w:hAnsi="Arial"/>
-          <w:sz w:val="22"/>
-          <w:szCs w:val="22"/>
-        </w:rPr>
-        <w:t>python</w:t>
+        <w:t>as soon as possible</w:t>
+      </w:r>
+      <w:r>
+        <w:rPr>
+          <w:rFonts w:ascii="Arial" w:hAnsi="Arial"/>
+          <w:sz w:val="22"/>
+          <w:szCs w:val="22"/>
+        </w:rPr>
+        <w:t>.</w:t>
+      </w:r>
+      <w:r>
+        <w:rPr>
+          <w:rFonts w:ascii="Arial" w:hAnsi="Arial"/>
+          <w:sz w:val="22"/>
+          <w:szCs w:val="22"/>
+        </w:rPr>
+        <w:t xml:space="preserve"> </w:t>
+      </w:r>
+      <w:r>
+        <w:rPr>
+          <w:rFonts w:ascii="Arial" w:hAnsi="Arial"/>
+          <w:sz w:val="22"/>
+          <w:szCs w:val="22"/>
+        </w:rPr>
+        <w:t xml:space="preserve">The </w:t>
       </w:r>
       <w:r>
         <w:rPr>
@@ -3130,6 +3574,193 @@
           <w:sz w:val="22"/>
           <w:szCs w:val="22"/>
         </w:rPr>
+        <w:t>following</w:t>
+      </w:r>
+      <w:r>
+        <w:rPr>
+          <w:rFonts w:ascii="Arial" w:hAnsi="Arial" w:hint="eastAsia"/>
+          <w:sz w:val="22"/>
+          <w:szCs w:val="22"/>
+        </w:rPr>
+        <w:t xml:space="preserve"> code </w:t>
+      </w:r>
+      <w:r>
+        <w:rPr>
+          <w:rFonts w:ascii="Arial" w:hAnsi="Arial"/>
+          <w:sz w:val="22"/>
+          <w:szCs w:val="22"/>
+        </w:rPr>
+        <w:t xml:space="preserve">is </w:t>
+      </w:r>
+      <w:r>
+        <w:rPr>
+          <w:rFonts w:ascii="Arial" w:hAnsi="Arial" w:hint="eastAsia"/>
+          <w:sz w:val="22"/>
+          <w:szCs w:val="22"/>
+        </w:rPr>
+        <w:t xml:space="preserve">intended </w:t>
+      </w:r>
+      <w:r>
+        <w:rPr>
+          <w:rFonts w:ascii="Arial" w:hAnsi="Arial"/>
+          <w:sz w:val="22"/>
+          <w:szCs w:val="22"/>
+        </w:rPr>
+        <w:t>to</w:t>
+      </w:r>
+      <w:r>
+        <w:rPr>
+          <w:rFonts w:ascii="Arial" w:hAnsi="Arial"/>
+          <w:sz w:val="22"/>
+          <w:szCs w:val="22"/>
+        </w:rPr>
+        <w:t xml:space="preserve"> translate DNA </w:t>
+      </w:r>
+      <w:r>
+        <w:rPr>
+          <w:rFonts w:ascii="Arial" w:hAnsi="Arial"/>
+          <w:sz w:val="22"/>
+          <w:szCs w:val="22"/>
+        </w:rPr>
+        <w:t>sequence</w:t>
+      </w:r>
+      <w:r>
+        <w:rPr>
+          <w:rFonts w:ascii="Arial" w:hAnsi="Arial"/>
+          <w:sz w:val="22"/>
+          <w:szCs w:val="22"/>
+        </w:rPr>
+        <w:t xml:space="preserve"> to </w:t>
+      </w:r>
+      <w:r>
+        <w:rPr>
+          <w:rFonts w:ascii="Arial" w:hAnsi="Arial" w:hint="eastAsia"/>
+          <w:sz w:val="22"/>
+          <w:szCs w:val="22"/>
+        </w:rPr>
+        <w:t>a</w:t>
+      </w:r>
+      <w:r>
+        <w:rPr>
+          <w:rFonts w:ascii="Arial" w:hAnsi="Arial"/>
+          <w:sz w:val="22"/>
+          <w:szCs w:val="22"/>
+        </w:rPr>
+        <w:t>mino acid sequence</w:t>
+      </w:r>
+      <w:r>
+        <w:rPr>
+          <w:rFonts w:ascii="Arial" w:hAnsi="Arial"/>
+          <w:sz w:val="22"/>
+          <w:szCs w:val="22"/>
+        </w:rPr>
+        <w:t xml:space="preserve">, please </w:t>
+      </w:r>
+      <w:r>
+        <w:rPr>
+          <w:rFonts w:ascii="Arial" w:hAnsi="Arial" w:hint="eastAsia"/>
+          <w:sz w:val="22"/>
+          <w:szCs w:val="22"/>
+        </w:rPr>
+        <w:t>complete</w:t>
+      </w:r>
+      <w:r>
+        <w:rPr>
+          <w:rFonts w:ascii="Arial" w:hAnsi="Arial"/>
+          <w:sz w:val="22"/>
+          <w:szCs w:val="22"/>
+        </w:rPr>
+        <w:t xml:space="preserve"> it and use the data below to test your </w:t>
+      </w:r>
+      <w:r>
+        <w:rPr>
+          <w:rFonts w:ascii="Arial" w:hAnsi="Arial"/>
+          <w:sz w:val="22"/>
+          <w:szCs w:val="22"/>
+        </w:rPr>
+        <w:t>result</w:t>
+      </w:r>
+      <w:r>
+        <w:rPr>
+          <w:rFonts w:ascii="Arial" w:hAnsi="Arial"/>
+          <w:sz w:val="22"/>
+          <w:szCs w:val="22"/>
+        </w:rPr>
+        <w:t>.</w:t>
+      </w:r>
+    </w:p>
+    <w:p>
+      <w:pPr>
+        <w:rPr>
+          <w:rFonts w:ascii="Arial" w:hAnsi="Arial"/>
+          <w:sz w:val="22"/>
+          <w:szCs w:val="22"/>
+        </w:rPr>
+      </w:pPr>
+    </w:p>
+    <w:p>
+      <w:pPr>
+        <w:rPr>
+          <w:rFonts w:ascii="Arial" w:hAnsi="Arial"/>
+          <w:sz w:val="22"/>
+          <w:szCs w:val="22"/>
+        </w:rPr>
+      </w:pPr>
+      <w:r>
+        <w:rPr>
+          <w:rFonts w:ascii="Arial" w:hAnsi="Arial"/>
+          <w:sz w:val="22"/>
+          <w:szCs w:val="22"/>
+        </w:rPr>
+        <w:t xml:space="preserve">DNA sequence: </w:t>
+      </w:r>
+      <w:bookmarkStart w:id="9" w:name="OLE_LINK7"/>
+      <w:bookmarkStart w:id="10" w:name="OLE_LINK8"/>
+      <w:r>
+        <w:rPr>
+          <w:rFonts w:ascii="Arial" w:hAnsi="Arial"/>
+          <w:sz w:val="22"/>
+          <w:szCs w:val="22"/>
+        </w:rPr>
+        <w:t>GCGTTTGACCGCGCTTGGGTGGCCTGGGACCCTGT</w:t>
+      </w:r>
+      <w:r>
+        <w:rPr>
+          <w:rFonts w:ascii="Arial" w:hAnsi="Arial"/>
+          <w:sz w:val="22"/>
+          <w:szCs w:val="22"/>
+        </w:rPr>
+        <w:t>GGGAGGCTTCCCCGGCGCCGAGAGCCCTGGC</w:t>
+      </w:r>
+      <w:r>
+        <w:rPr>
+          <w:rFonts w:ascii="Arial" w:hAnsi="Arial"/>
+          <w:sz w:val="22"/>
+          <w:szCs w:val="22"/>
+        </w:rPr>
+        <w:t>TGACGGCTGATGGGGAGGAGCCGGCGGGCGGAGAAGGCCACGGGCTCCCCAGTACCCTCACCTGCGCGGGATCGCTGCGGGAAACCAGGGGGAGCTTCGGCAGGGCCTGCAGAGAGGACAAGCGAAGTTAAGAGCCTAGTGTACTTGCCGCTGGGAGCTGGGCTAGGCCCCCAACCTTTGCCCTGAAGATGCTGGCAGAGCAGGATGTTGTAACGGGAAATGTCAGAAATACTGCAAGCAAACTGAAAACAACCCATCCATGTAGGAAAGAATAACACGG</w:t>
+      </w:r>
+      <w:bookmarkEnd w:id="9"/>
+      <w:bookmarkEnd w:id="10"/>
+    </w:p>
+    <w:p>
+      <w:pPr>
+        <w:rPr>
+          <w:rFonts w:ascii="Arial" w:hAnsi="Arial"/>
+          <w:sz w:val="22"/>
+          <w:szCs w:val="22"/>
+        </w:rPr>
+      </w:pPr>
+      <w:r>
+        <w:rPr>
+          <w:rFonts w:ascii="Arial" w:hAnsi="Arial"/>
+          <w:sz w:val="22"/>
+          <w:szCs w:val="22"/>
+        </w:rPr>
+        <w:lastRenderedPageBreak/>
+        <w:t>Protein sequence:</w:t>
+      </w:r>
+      <w:r>
         <w:t xml:space="preserve"> </w:t>
       </w:r>
       <w:r>
@@ -3138,16 +3769,57 @@
           <w:sz w:val="22"/>
           <w:szCs w:val="22"/>
         </w:rPr>
-        <w:t>as soon as possible</w:t>
-      </w:r>
-      <w:r>
-        <w:rPr>
-          <w:rFonts w:ascii="Arial" w:hAnsi="Arial"/>
-          <w:sz w:val="22"/>
-          <w:szCs w:val="22"/>
-        </w:rPr>
-        <w:t>.</w:t>
-      </w:r>
+        <w:t>MGRSRRAEKATGSPVPSPARDRCGKPGGASAGPAERTSEVKSLVYLPLGAGLGPQPLP_</w:t>
+      </w:r>
+    </w:p>
+    <w:p>
+      <w:pPr>
+        <w:rPr>
+          <w:rFonts w:ascii="Arial" w:hAnsi="Arial"/>
+          <w:sz w:val="22"/>
+          <w:szCs w:val="22"/>
+        </w:rPr>
+      </w:pPr>
+    </w:p>
+    <w:p>
+      <w:pPr>
+        <w:rPr>
+          <w:rFonts w:ascii="Arial" w:hAnsi="Arial"/>
+          <w:sz w:val="22"/>
+          <w:szCs w:val="22"/>
+        </w:rPr>
+      </w:pPr>
+      <w:r>
+        <w:rPr>
+          <w:rFonts w:ascii="Arial" w:hAnsi="Arial"/>
+          <w:sz w:val="22"/>
+          <w:szCs w:val="22"/>
+        </w:rPr>
+        <w:t>Python code:</w:t>
+      </w:r>
+    </w:p>
+    <w:p>
+      <w:pPr>
+        <w:rPr>
+          <w:rFonts w:ascii="Arial" w:hAnsi="Arial"/>
+          <w:sz w:val="22"/>
+          <w:szCs w:val="22"/>
+        </w:rPr>
+      </w:pPr>
+      <w:bookmarkStart w:id="11" w:name="OLE_LINK13"/>
+      <w:bookmarkStart w:id="12" w:name="OLE_LINK14"/>
+      <w:bookmarkStart w:id="13" w:name="OLE_LINK11"/>
+      <w:bookmarkStart w:id="14" w:name="OLE_LINK12"/>
+      <w:proofErr w:type="spellStart"/>
+      <w:r>
+        <w:rPr>
+          <w:rFonts w:ascii="Arial" w:hAnsi="Arial"/>
+          <w:sz w:val="22"/>
+          <w:szCs w:val="22"/>
+        </w:rPr>
+        <w:t>def</w:t>
+      </w:r>
+      <w:proofErr w:type="spellEnd"/>
       <w:r>
         <w:rPr>
           <w:rFonts w:ascii="Arial" w:hAnsi="Arial"/>
@@ -3156,13 +3828,542 @@
         </w:rPr>
         <w:t xml:space="preserve"> </w:t>
       </w:r>
-      <w:r>
-        <w:rPr>
-          <w:rFonts w:ascii="Arial" w:hAnsi="Arial"/>
-          <w:sz w:val="22"/>
-          <w:szCs w:val="22"/>
-        </w:rPr>
-        <w:t xml:space="preserve">The </w:t>
+      <w:proofErr w:type="spellStart"/>
+      <w:r>
+        <w:rPr>
+          <w:rFonts w:ascii="Arial" w:hAnsi="Arial"/>
+          <w:sz w:val="22"/>
+          <w:szCs w:val="22"/>
+        </w:rPr>
+        <w:t>translate_DNA</w:t>
+      </w:r>
+      <w:proofErr w:type="spellEnd"/>
+      <w:r>
+        <w:rPr>
+          <w:rFonts w:ascii="Arial" w:hAnsi="Arial"/>
+          <w:sz w:val="22"/>
+          <w:szCs w:val="22"/>
+        </w:rPr>
+        <w:t>(sequence):</w:t>
+      </w:r>
+    </w:p>
+    <w:p>
+      <w:pPr>
+        <w:rPr>
+          <w:rFonts w:ascii="Arial" w:hAnsi="Arial"/>
+          <w:sz w:val="22"/>
+          <w:szCs w:val="22"/>
+        </w:rPr>
+      </w:pPr>
+      <w:bookmarkStart w:id="15" w:name="OLE_LINK9"/>
+      <w:bookmarkStart w:id="16" w:name="OLE_LINK10"/>
+      <w:r>
+        <w:rPr>
+          <w:rFonts w:ascii="Arial" w:hAnsi="Arial"/>
+          <w:sz w:val="22"/>
+          <w:szCs w:val="22"/>
+        </w:rPr>
+        <w:t xml:space="preserve">    </w:t>
+      </w:r>
+      <w:proofErr w:type="spellStart"/>
+      <w:r>
+        <w:rPr>
+          <w:rFonts w:ascii="Arial" w:hAnsi="Arial"/>
+          <w:sz w:val="22"/>
+          <w:szCs w:val="22"/>
+        </w:rPr>
+        <w:t>start_codon</w:t>
+      </w:r>
+      <w:proofErr w:type="spellEnd"/>
+      <w:r>
+        <w:rPr>
+          <w:rFonts w:ascii="Arial" w:hAnsi="Arial"/>
+          <w:sz w:val="22"/>
+          <w:szCs w:val="22"/>
+        </w:rPr>
+        <w:t xml:space="preserve"> = 'ATG'</w:t>
+      </w:r>
+    </w:p>
+    <w:p>
+      <w:pPr>
+        <w:rPr>
+          <w:rFonts w:ascii="Arial" w:hAnsi="Arial"/>
+          <w:sz w:val="22"/>
+          <w:szCs w:val="22"/>
+        </w:rPr>
+      </w:pPr>
+      <w:r>
+        <w:rPr>
+          <w:rFonts w:ascii="Arial" w:hAnsi="Arial"/>
+          <w:sz w:val="22"/>
+          <w:szCs w:val="22"/>
+        </w:rPr>
+        <w:t xml:space="preserve">    </w:t>
+      </w:r>
+      <w:proofErr w:type="spellStart"/>
+      <w:r>
+        <w:rPr>
+          <w:rFonts w:ascii="Arial" w:hAnsi="Arial"/>
+          <w:sz w:val="22"/>
+          <w:szCs w:val="22"/>
+        </w:rPr>
+        <w:t>stop_codons</w:t>
+      </w:r>
+      <w:proofErr w:type="spellEnd"/>
+      <w:r>
+        <w:rPr>
+          <w:rFonts w:ascii="Arial" w:hAnsi="Arial"/>
+          <w:sz w:val="22"/>
+          <w:szCs w:val="22"/>
+        </w:rPr>
+        <w:t xml:space="preserve"> = ('TAA', 'TAG', 'TGA')</w:t>
+      </w:r>
+    </w:p>
+    <w:p>
+      <w:pPr>
+        <w:rPr>
+          <w:rFonts w:ascii="Arial" w:hAnsi="Arial"/>
+          <w:sz w:val="22"/>
+          <w:szCs w:val="22"/>
+        </w:rPr>
+      </w:pPr>
+      <w:r>
+        <w:rPr>
+          <w:rFonts w:ascii="Arial" w:hAnsi="Arial"/>
+          <w:sz w:val="22"/>
+          <w:szCs w:val="22"/>
+        </w:rPr>
+        <w:t xml:space="preserve">    </w:t>
+      </w:r>
+      <w:proofErr w:type="spellStart"/>
+      <w:r>
+        <w:rPr>
+          <w:rFonts w:ascii="Arial" w:hAnsi="Arial"/>
+          <w:sz w:val="22"/>
+          <w:szCs w:val="22"/>
+        </w:rPr>
+        <w:t>codontable</w:t>
+      </w:r>
+      <w:proofErr w:type="spellEnd"/>
+      <w:r>
+        <w:rPr>
+          <w:rFonts w:ascii="Arial" w:hAnsi="Arial"/>
+          <w:sz w:val="22"/>
+          <w:szCs w:val="22"/>
+        </w:rPr>
+        <w:t xml:space="preserve"> = {</w:t>
+      </w:r>
+    </w:p>
+    <w:p>
+      <w:pPr>
+        <w:rPr>
+          <w:rFonts w:ascii="Arial" w:hAnsi="Arial"/>
+          <w:sz w:val="22"/>
+          <w:szCs w:val="22"/>
+        </w:rPr>
+      </w:pPr>
+      <w:r>
+        <w:rPr>
+          <w:rFonts w:ascii="Arial" w:hAnsi="Arial"/>
+          <w:sz w:val="22"/>
+          <w:szCs w:val="22"/>
+        </w:rPr>
+        <w:t xml:space="preserve">        'ATA':'I', 'ATC':'I', 'ATT':'I', 'ATG':'M',</w:t>
+      </w:r>
+    </w:p>
+    <w:p>
+      <w:pPr>
+        <w:rPr>
+          <w:rFonts w:ascii="Arial" w:hAnsi="Arial"/>
+          <w:sz w:val="22"/>
+          <w:szCs w:val="22"/>
+        </w:rPr>
+      </w:pPr>
+      <w:r>
+        <w:rPr>
+          <w:rFonts w:ascii="Arial" w:hAnsi="Arial"/>
+          <w:sz w:val="22"/>
+          <w:szCs w:val="22"/>
+        </w:rPr>
+        <w:t xml:space="preserve">        'ACA':'T', 'ACC':'T', 'ACG':'T', 'ACT':'T',</w:t>
+      </w:r>
+    </w:p>
+    <w:p>
+      <w:pPr>
+        <w:rPr>
+          <w:rFonts w:ascii="Arial" w:hAnsi="Arial"/>
+          <w:sz w:val="22"/>
+          <w:szCs w:val="22"/>
+        </w:rPr>
+      </w:pPr>
+      <w:r>
+        <w:rPr>
+          <w:rFonts w:ascii="Arial" w:hAnsi="Arial"/>
+          <w:sz w:val="22"/>
+          <w:szCs w:val="22"/>
+        </w:rPr>
+        <w:t xml:space="preserve">        'AAC':'N', 'AAT':'N', 'AAA':'K', 'AAG':'K',</w:t>
+      </w:r>
+    </w:p>
+    <w:p>
+      <w:pPr>
+        <w:rPr>
+          <w:rFonts w:ascii="Arial" w:hAnsi="Arial"/>
+          <w:sz w:val="22"/>
+          <w:szCs w:val="22"/>
+        </w:rPr>
+      </w:pPr>
+      <w:r>
+        <w:rPr>
+          <w:rFonts w:ascii="Arial" w:hAnsi="Arial"/>
+          <w:sz w:val="22"/>
+          <w:szCs w:val="22"/>
+        </w:rPr>
+        <w:t xml:space="preserve">        'AGC':'S', 'AGT':'S', 'AGA':'R', 'AGG':'R',</w:t>
+      </w:r>
+    </w:p>
+    <w:p>
+      <w:pPr>
+        <w:rPr>
+          <w:rFonts w:ascii="Arial" w:hAnsi="Arial"/>
+          <w:sz w:val="22"/>
+          <w:szCs w:val="22"/>
+        </w:rPr>
+      </w:pPr>
+      <w:r>
+        <w:rPr>
+          <w:rFonts w:ascii="Arial" w:hAnsi="Arial"/>
+          <w:sz w:val="22"/>
+          <w:szCs w:val="22"/>
+        </w:rPr>
+        <w:t xml:space="preserve">        'CTA':'L', 'CTC':'L', 'CTG':'L', 'CTT':'L',</w:t>
+      </w:r>
+    </w:p>
+    <w:p>
+      <w:pPr>
+        <w:rPr>
+          <w:rFonts w:ascii="Arial" w:hAnsi="Arial"/>
+          <w:sz w:val="22"/>
+          <w:szCs w:val="22"/>
+        </w:rPr>
+      </w:pPr>
+      <w:r>
+        <w:rPr>
+          <w:rFonts w:ascii="Arial" w:hAnsi="Arial"/>
+          <w:sz w:val="22"/>
+          <w:szCs w:val="22"/>
+        </w:rPr>
+        <w:t xml:space="preserve">        'CCA':'P', 'CCC':'P', 'CCG':'P', 'CCT':'P',</w:t>
+      </w:r>
+    </w:p>
+    <w:p>
+      <w:pPr>
+        <w:rPr>
+          <w:rFonts w:ascii="Arial" w:hAnsi="Arial"/>
+          <w:sz w:val="22"/>
+          <w:szCs w:val="22"/>
+        </w:rPr>
+      </w:pPr>
+      <w:r>
+        <w:rPr>
+          <w:rFonts w:ascii="Arial" w:hAnsi="Arial"/>
+          <w:sz w:val="22"/>
+          <w:szCs w:val="22"/>
+        </w:rPr>
+        <w:t xml:space="preserve">        'CAC':'H', 'CAT':'H', 'CAA':'Q', 'CAG':'Q',</w:t>
+      </w:r>
+    </w:p>
+    <w:p>
+      <w:pPr>
+        <w:rPr>
+          <w:rFonts w:ascii="Arial" w:hAnsi="Arial"/>
+          <w:sz w:val="22"/>
+          <w:szCs w:val="22"/>
+        </w:rPr>
+      </w:pPr>
+      <w:r>
+        <w:rPr>
+          <w:rFonts w:ascii="Arial" w:hAnsi="Arial"/>
+          <w:sz w:val="22"/>
+          <w:szCs w:val="22"/>
+        </w:rPr>
+        <w:t xml:space="preserve">        'CGA':'R', 'CGC':'R', 'CGG':'R', 'CGT':'R',</w:t>
+      </w:r>
+    </w:p>
+    <w:p>
+      <w:pPr>
+        <w:rPr>
+          <w:rFonts w:ascii="Arial" w:hAnsi="Arial"/>
+          <w:sz w:val="22"/>
+          <w:szCs w:val="22"/>
+        </w:rPr>
+      </w:pPr>
+      <w:r>
+        <w:rPr>
+          <w:rFonts w:ascii="Arial" w:hAnsi="Arial"/>
+          <w:sz w:val="22"/>
+          <w:szCs w:val="22"/>
+        </w:rPr>
+        <w:t xml:space="preserve">        'GTA':'V', 'GTC':'V', 'GTG':'V', 'GTT':'V',</w:t>
+      </w:r>
+    </w:p>
+    <w:p>
+      <w:pPr>
+        <w:rPr>
+          <w:rFonts w:ascii="Arial" w:hAnsi="Arial"/>
+          <w:sz w:val="22"/>
+          <w:szCs w:val="22"/>
+        </w:rPr>
+      </w:pPr>
+      <w:r>
+        <w:rPr>
+          <w:rFonts w:ascii="Arial" w:hAnsi="Arial"/>
+          <w:sz w:val="22"/>
+          <w:szCs w:val="22"/>
+        </w:rPr>
+        <w:t xml:space="preserve">        'GCA':'A', 'GCC':'A', 'GCG':'A', 'GCT':'A',</w:t>
+      </w:r>
+    </w:p>
+    <w:p>
+      <w:pPr>
+        <w:rPr>
+          <w:rFonts w:ascii="Arial" w:hAnsi="Arial"/>
+          <w:sz w:val="22"/>
+          <w:szCs w:val="22"/>
+        </w:rPr>
+      </w:pPr>
+      <w:r>
+        <w:rPr>
+          <w:rFonts w:ascii="Arial" w:hAnsi="Arial"/>
+          <w:sz w:val="22"/>
+          <w:szCs w:val="22"/>
+        </w:rPr>
+        <w:t xml:space="preserve">        'GAC':'D', 'GAT':'D', 'GAA':'E', 'GAG':'E',</w:t>
+      </w:r>
+    </w:p>
+    <w:p>
+      <w:pPr>
+        <w:rPr>
+          <w:rFonts w:ascii="Arial" w:hAnsi="Arial"/>
+          <w:sz w:val="22"/>
+          <w:szCs w:val="22"/>
+        </w:rPr>
+      </w:pPr>
+      <w:r>
+        <w:rPr>
+          <w:rFonts w:ascii="Arial" w:hAnsi="Arial"/>
+          <w:sz w:val="22"/>
+          <w:szCs w:val="22"/>
+        </w:rPr>
+        <w:t xml:space="preserve">        'GGA':'G', 'GGC':'G', 'GGG':'G', 'GGT':'G',</w:t>
+      </w:r>
+    </w:p>
+    <w:p>
+      <w:pPr>
+        <w:rPr>
+          <w:rFonts w:ascii="Arial" w:hAnsi="Arial"/>
+          <w:sz w:val="22"/>
+          <w:szCs w:val="22"/>
+        </w:rPr>
+      </w:pPr>
+      <w:r>
+        <w:rPr>
+          <w:rFonts w:ascii="Arial" w:hAnsi="Arial"/>
+          <w:sz w:val="22"/>
+          <w:szCs w:val="22"/>
+        </w:rPr>
+        <w:t xml:space="preserve">        'TCA':'S', 'TCC':'S', 'TCG':'S', 'TCT':'S',</w:t>
+      </w:r>
+    </w:p>
+    <w:p>
+      <w:pPr>
+        <w:rPr>
+          <w:rFonts w:ascii="Arial" w:hAnsi="Arial"/>
+          <w:sz w:val="22"/>
+          <w:szCs w:val="22"/>
+        </w:rPr>
+      </w:pPr>
+      <w:r>
+        <w:rPr>
+          <w:rFonts w:ascii="Arial" w:hAnsi="Arial"/>
+          <w:sz w:val="22"/>
+          <w:szCs w:val="22"/>
+        </w:rPr>
+        <w:t xml:space="preserve">        'TTC':'F', 'TTT':'F', 'TTA':'L', 'TTG':'L',</w:t>
+      </w:r>
+    </w:p>
+    <w:p>
+      <w:pPr>
+        <w:rPr>
+          <w:rFonts w:ascii="Arial" w:hAnsi="Arial"/>
+          <w:sz w:val="22"/>
+          <w:szCs w:val="22"/>
+        </w:rPr>
+      </w:pPr>
+      <w:r>
+        <w:rPr>
+          <w:rFonts w:ascii="Arial" w:hAnsi="Arial"/>
+          <w:sz w:val="22"/>
+          <w:szCs w:val="22"/>
+        </w:rPr>
+        <w:t xml:space="preserve">        'TAC':'Y', 'TAT':'Y', 'TAA':'_', 'TAG':'_',</w:t>
+      </w:r>
+    </w:p>
+    <w:p>
+      <w:pPr>
+        <w:rPr>
+          <w:rFonts w:ascii="Arial" w:hAnsi="Arial"/>
+          <w:sz w:val="22"/>
+          <w:szCs w:val="22"/>
+        </w:rPr>
+      </w:pPr>
+      <w:r>
+        <w:rPr>
+          <w:rFonts w:ascii="Arial" w:hAnsi="Arial"/>
+          <w:sz w:val="22"/>
+          <w:szCs w:val="22"/>
+        </w:rPr>
+        <w:t xml:space="preserve">        'TGC':'C', 'TGT':'C', 'TGA':'_', 'TGG':'W'</w:t>
+      </w:r>
+    </w:p>
+    <w:p>
+      <w:pPr>
+        <w:rPr>
+          <w:rFonts w:ascii="Arial" w:hAnsi="Arial"/>
+          <w:sz w:val="22"/>
+          <w:szCs w:val="22"/>
+        </w:rPr>
+      </w:pPr>
+      <w:r>
+        <w:rPr>
+          <w:rFonts w:ascii="Arial" w:hAnsi="Arial"/>
+          <w:sz w:val="22"/>
+          <w:szCs w:val="22"/>
+        </w:rPr>
+        <w:t xml:space="preserve">    }</w:t>
+      </w:r>
+      <w:r>
+        <w:rPr>
+          <w:rFonts w:ascii="Arial" w:hAnsi="Arial"/>
+          <w:sz w:val="22"/>
+          <w:szCs w:val="22"/>
+        </w:rPr>
+        <w:tab/>
+      </w:r>
+    </w:p>
+    <w:p>
+      <w:pPr>
+        <w:rPr>
+          <w:rFonts w:ascii="Arial" w:hAnsi="Arial"/>
+          <w:sz w:val="22"/>
+          <w:szCs w:val="22"/>
+        </w:rPr>
+      </w:pPr>
+      <w:r>
+        <w:rPr>
+          <w:rFonts w:ascii="Arial" w:hAnsi="Arial"/>
+          <w:sz w:val="22"/>
+          <w:szCs w:val="22"/>
+        </w:rPr>
+        <w:t xml:space="preserve">    </w:t>
+      </w:r>
+    </w:p>
+    <w:p>
+      <w:pPr>
+        <w:rPr>
+          <w:rFonts w:ascii="Arial" w:hAnsi="Arial"/>
+          <w:sz w:val="22"/>
+          <w:szCs w:val="22"/>
+        </w:rPr>
+      </w:pPr>
+      <w:r>
+        <w:rPr>
+          <w:rFonts w:ascii="Arial" w:hAnsi="Arial"/>
+          <w:sz w:val="22"/>
+          <w:szCs w:val="22"/>
+        </w:rPr>
+        <w:t xml:space="preserve">    start = </w:t>
+      </w:r>
+      <w:proofErr w:type="spellStart"/>
+      <w:proofErr w:type="gramStart"/>
+      <w:r>
+        <w:rPr>
+          <w:rFonts w:ascii="Arial" w:hAnsi="Arial"/>
+          <w:sz w:val="22"/>
+          <w:szCs w:val="22"/>
+        </w:rPr>
+        <w:t>sequence.find</w:t>
+      </w:r>
+      <w:proofErr w:type="spellEnd"/>
+      <w:proofErr w:type="gramEnd"/>
+      <w:r>
+        <w:rPr>
+          <w:rFonts w:ascii="Arial" w:hAnsi="Arial"/>
+          <w:sz w:val="22"/>
+          <w:szCs w:val="22"/>
+        </w:rPr>
+        <w:t>(</w:t>
+      </w:r>
+      <w:proofErr w:type="spellStart"/>
+      <w:r>
+        <w:rPr>
+          <w:rFonts w:ascii="Arial" w:hAnsi="Arial"/>
+          <w:sz w:val="22"/>
+          <w:szCs w:val="22"/>
+        </w:rPr>
+        <w:t>start_codon</w:t>
+      </w:r>
+      <w:proofErr w:type="spellEnd"/>
+      <w:r>
+        <w:rPr>
+          <w:rFonts w:ascii="Arial" w:hAnsi="Arial"/>
+          <w:sz w:val="22"/>
+          <w:szCs w:val="22"/>
+        </w:rPr>
+        <w:t>)</w:t>
+      </w:r>
+    </w:p>
+    <w:p>
+      <w:pPr>
+        <w:rPr>
+          <w:rFonts w:ascii="Arial" w:hAnsi="Arial"/>
+          <w:sz w:val="22"/>
+          <w:szCs w:val="22"/>
+        </w:rPr>
+      </w:pPr>
+      <w:r>
+        <w:rPr>
+          <w:rFonts w:ascii="Arial" w:hAnsi="Arial"/>
+          <w:sz w:val="22"/>
+          <w:szCs w:val="22"/>
+        </w:rPr>
+        <w:t xml:space="preserve">    codons = </w:t>
+      </w:r>
+      <w:proofErr w:type="gramStart"/>
+      <w:r>
+        <w:rPr>
+          <w:rFonts w:ascii="Arial" w:hAnsi="Arial"/>
+          <w:sz w:val="22"/>
+          <w:szCs w:val="22"/>
+        </w:rPr>
+        <w:t>[]</w:t>
+      </w:r>
+      <w:r>
+        <w:rPr>
+          <w:rFonts w:ascii="Arial" w:hAnsi="Arial"/>
+          <w:sz w:val="22"/>
+          <w:szCs w:val="22"/>
+        </w:rPr>
+        <w:t>#</w:t>
+      </w:r>
+      <w:proofErr w:type="gramEnd"/>
+      <w:r>
+        <w:rPr>
+          <w:rFonts w:ascii="Arial" w:hAnsi="Arial"/>
+          <w:sz w:val="22"/>
+          <w:szCs w:val="22"/>
+        </w:rPr>
+        <w:t xml:space="preserve">Create a codon list to store codons </w:t>
       </w:r>
       <w:r>
         <w:rPr>
@@ -3170,609 +4371,121 @@
           <w:sz w:val="22"/>
           <w:szCs w:val="22"/>
         </w:rPr>
-        <w:t>following</w:t>
-      </w:r>
-      <w:r>
-        <w:rPr>
-          <w:rFonts w:ascii="Arial" w:hAnsi="Arial" w:hint="eastAsia"/>
-          <w:sz w:val="22"/>
-          <w:szCs w:val="22"/>
-        </w:rPr>
-        <w:t xml:space="preserve"> code </w:t>
-      </w:r>
-      <w:r>
-        <w:rPr>
-          <w:rFonts w:ascii="Arial" w:hAnsi="Arial"/>
-          <w:sz w:val="22"/>
-          <w:szCs w:val="22"/>
-        </w:rPr>
-        <w:t xml:space="preserve">is </w:t>
-      </w:r>
-      <w:r>
-        <w:rPr>
-          <w:rFonts w:ascii="Arial" w:hAnsi="Arial" w:hint="eastAsia"/>
-          <w:sz w:val="22"/>
-          <w:szCs w:val="22"/>
-        </w:rPr>
-        <w:t xml:space="preserve">intended </w:t>
-      </w:r>
-      <w:r>
-        <w:rPr>
-          <w:rFonts w:ascii="Arial" w:hAnsi="Arial"/>
-          <w:sz w:val="22"/>
-          <w:szCs w:val="22"/>
-        </w:rPr>
-        <w:t>to</w:t>
-      </w:r>
-      <w:r>
-        <w:rPr>
-          <w:rFonts w:ascii="Arial" w:hAnsi="Arial"/>
-          <w:sz w:val="22"/>
-          <w:szCs w:val="22"/>
-        </w:rPr>
-        <w:t xml:space="preserve"> translate DNA </w:t>
-      </w:r>
-      <w:r>
-        <w:rPr>
-          <w:rFonts w:ascii="Arial" w:hAnsi="Arial"/>
-          <w:sz w:val="22"/>
-          <w:szCs w:val="22"/>
-        </w:rPr>
-        <w:t>sequence</w:t>
-      </w:r>
-      <w:r>
-        <w:rPr>
-          <w:rFonts w:ascii="Arial" w:hAnsi="Arial"/>
-          <w:sz w:val="22"/>
-          <w:szCs w:val="22"/>
-        </w:rPr>
-        <w:t xml:space="preserve"> to </w:t>
-      </w:r>
-      <w:r>
-        <w:rPr>
-          <w:rFonts w:ascii="Arial" w:hAnsi="Arial" w:hint="eastAsia"/>
-          <w:sz w:val="22"/>
-          <w:szCs w:val="22"/>
-        </w:rPr>
-        <w:t>a</w:t>
-      </w:r>
-      <w:r>
-        <w:rPr>
-          <w:rFonts w:ascii="Arial" w:hAnsi="Arial"/>
-          <w:sz w:val="22"/>
-          <w:szCs w:val="22"/>
-        </w:rPr>
-        <w:t>mino acid sequence</w:t>
-      </w:r>
-      <w:r>
-        <w:rPr>
-          <w:rFonts w:ascii="Arial" w:hAnsi="Arial"/>
-          <w:sz w:val="22"/>
-          <w:szCs w:val="22"/>
-        </w:rPr>
-        <w:t xml:space="preserve">, please </w:t>
-      </w:r>
-      <w:r>
-        <w:rPr>
-          <w:rFonts w:ascii="Arial" w:hAnsi="Arial" w:hint="eastAsia"/>
-          <w:sz w:val="22"/>
-          <w:szCs w:val="22"/>
-        </w:rPr>
-        <w:t>complete</w:t>
-      </w:r>
-      <w:r>
-        <w:rPr>
-          <w:rFonts w:ascii="Arial" w:hAnsi="Arial"/>
-          <w:sz w:val="22"/>
-          <w:szCs w:val="22"/>
-        </w:rPr>
-        <w:t xml:space="preserve"> it and use the data below to test your </w:t>
-      </w:r>
-      <w:r>
-        <w:rPr>
-          <w:rFonts w:ascii="Arial" w:hAnsi="Arial"/>
-          <w:sz w:val="22"/>
-          <w:szCs w:val="22"/>
-        </w:rPr>
-        <w:t>result</w:t>
-      </w:r>
-      <w:r>
-        <w:rPr>
-          <w:rFonts w:ascii="Arial" w:hAnsi="Arial"/>
-          <w:sz w:val="22"/>
-          <w:szCs w:val="22"/>
-        </w:rPr>
-        <w:t>.</w:t>
-      </w:r>
-    </w:p>
-    <w:p>
-      <w:pPr>
-        <w:rPr>
-          <w:rFonts w:ascii="Arial" w:hAnsi="Arial"/>
-          <w:sz w:val="22"/>
-          <w:szCs w:val="22"/>
-        </w:rPr>
-      </w:pPr>
-    </w:p>
-    <w:p>
-      <w:pPr>
-        <w:rPr>
-          <w:rFonts w:ascii="Arial" w:hAnsi="Arial"/>
-          <w:sz w:val="22"/>
-          <w:szCs w:val="22"/>
-        </w:rPr>
-      </w:pPr>
-      <w:r>
-        <w:rPr>
-          <w:rFonts w:ascii="Arial" w:hAnsi="Arial"/>
-          <w:sz w:val="22"/>
-          <w:szCs w:val="22"/>
-        </w:rPr>
-        <w:t xml:space="preserve">DNA sequence: </w:t>
-      </w:r>
-      <w:bookmarkStart w:id="8" w:name="OLE_LINK7"/>
-      <w:bookmarkStart w:id="9" w:name="OLE_LINK8"/>
-      <w:r>
-        <w:rPr>
-          <w:rFonts w:ascii="Arial" w:hAnsi="Arial"/>
-          <w:sz w:val="22"/>
-          <w:szCs w:val="22"/>
-        </w:rPr>
-        <w:t>GCGTTTGACCGCGCTTGGGTGGCCTGGGACCCTGT</w:t>
-      </w:r>
-      <w:r>
-        <w:rPr>
-          <w:rFonts w:ascii="Arial" w:hAnsi="Arial"/>
-          <w:sz w:val="22"/>
-          <w:szCs w:val="22"/>
-        </w:rPr>
-        <w:t>GGGAGGCTTCCCCGGCGCCGAGAGCCCTGGC</w:t>
-      </w:r>
-      <w:r>
-        <w:rPr>
-          <w:rFonts w:ascii="Arial" w:hAnsi="Arial"/>
-          <w:sz w:val="22"/>
-          <w:szCs w:val="22"/>
-        </w:rPr>
-        <w:t>TGACGGCTGATGGGGAGGAGCCGGCGGGCGGAGAAGGCCACGGGCTCCCCAGTACCCTCACCTGCGCGGGATCGCTGCGGGAAACCAGGGGGAGCTTCGGCAGGGCCTGCAGAGAGGACAAGCGAAGTTAAGAGCCTAGTGTACTTGCCGCTGGGAGCTGGGCTAGGCC</w:t>
-      </w:r>
-      <w:r>
-        <w:rPr>
-          <w:rFonts w:ascii="Arial" w:hAnsi="Arial"/>
-          <w:sz w:val="22"/>
-          <w:szCs w:val="22"/>
-        </w:rPr>
-        <w:lastRenderedPageBreak/>
-        <w:t>CCCAACCTTTGCCCTGAAGATGCTGGCAGAGCAGGATGTTGTAACGGGAAATGTCAGAAATACTGCAAGCAAACTGAAAACAACCCATCCATGTAGGAAAGAATAACACGG</w:t>
-      </w:r>
-      <w:bookmarkEnd w:id="8"/>
-      <w:bookmarkEnd w:id="9"/>
-    </w:p>
-    <w:p>
-      <w:pPr>
-        <w:rPr>
-          <w:rFonts w:ascii="Arial" w:hAnsi="Arial"/>
-          <w:sz w:val="22"/>
-          <w:szCs w:val="22"/>
-        </w:rPr>
-      </w:pPr>
-      <w:r>
-        <w:rPr>
-          <w:rFonts w:ascii="Arial" w:hAnsi="Arial"/>
-          <w:sz w:val="22"/>
-          <w:szCs w:val="22"/>
-        </w:rPr>
-        <w:t>Protein sequence:</w:t>
-      </w:r>
-      <w:r>
-        <w:t xml:space="preserve"> </w:t>
-      </w:r>
-      <w:r>
-        <w:rPr>
-          <w:rFonts w:ascii="Arial" w:hAnsi="Arial"/>
-          <w:sz w:val="22"/>
-          <w:szCs w:val="22"/>
-        </w:rPr>
-        <w:t>MGRSRRAEKATGSPVPSPARDRCGKPGGASAGPAERTSEVKSLVYLPLGAGLGPQPLP_</w:t>
-      </w:r>
-    </w:p>
-    <w:p>
-      <w:pPr>
-        <w:rPr>
-          <w:rFonts w:ascii="Arial" w:hAnsi="Arial"/>
-          <w:sz w:val="22"/>
-          <w:szCs w:val="22"/>
-        </w:rPr>
-      </w:pPr>
-    </w:p>
-    <w:p>
-      <w:pPr>
-        <w:rPr>
-          <w:rFonts w:ascii="Arial" w:hAnsi="Arial"/>
-          <w:sz w:val="22"/>
-          <w:szCs w:val="22"/>
-        </w:rPr>
-      </w:pPr>
-      <w:r>
-        <w:rPr>
-          <w:rFonts w:ascii="Arial" w:hAnsi="Arial"/>
-          <w:sz w:val="22"/>
-          <w:szCs w:val="22"/>
-        </w:rPr>
-        <w:t>Python code:</w:t>
-      </w:r>
-    </w:p>
-    <w:p>
-      <w:pPr>
-        <w:rPr>
-          <w:rFonts w:ascii="Arial" w:hAnsi="Arial"/>
-          <w:sz w:val="22"/>
-          <w:szCs w:val="22"/>
-        </w:rPr>
-      </w:pPr>
-      <w:bookmarkStart w:id="10" w:name="OLE_LINK13"/>
-      <w:bookmarkStart w:id="11" w:name="OLE_LINK14"/>
-      <w:bookmarkStart w:id="12" w:name="OLE_LINK11"/>
-      <w:bookmarkStart w:id="13" w:name="OLE_LINK12"/>
-      <w:r>
-        <w:rPr>
-          <w:rFonts w:ascii="Arial" w:hAnsi="Arial"/>
-          <w:sz w:val="22"/>
-          <w:szCs w:val="22"/>
-        </w:rPr>
-        <w:t>def translate_DNA(sequence):</w:t>
-      </w:r>
-    </w:p>
-    <w:p>
-      <w:pPr>
-        <w:rPr>
-          <w:rFonts w:ascii="Arial" w:hAnsi="Arial"/>
-          <w:sz w:val="22"/>
-          <w:szCs w:val="22"/>
-        </w:rPr>
-      </w:pPr>
-      <w:bookmarkStart w:id="14" w:name="OLE_LINK9"/>
-      <w:bookmarkStart w:id="15" w:name="OLE_LINK10"/>
-      <w:r>
-        <w:rPr>
-          <w:rFonts w:ascii="Arial" w:hAnsi="Arial"/>
-          <w:sz w:val="22"/>
-          <w:szCs w:val="22"/>
-        </w:rPr>
-        <w:t xml:space="preserve">    start_codon = 'ATG'</w:t>
-      </w:r>
-    </w:p>
-    <w:p>
-      <w:pPr>
-        <w:rPr>
-          <w:rFonts w:ascii="Arial" w:hAnsi="Arial"/>
-          <w:sz w:val="22"/>
-          <w:szCs w:val="22"/>
-        </w:rPr>
-      </w:pPr>
-      <w:r>
-        <w:rPr>
-          <w:rFonts w:ascii="Arial" w:hAnsi="Arial"/>
-          <w:sz w:val="22"/>
-          <w:szCs w:val="22"/>
-        </w:rPr>
-        <w:t xml:space="preserve">    stop_codons = ('TAA', 'TAG', 'TGA')</w:t>
-      </w:r>
-    </w:p>
-    <w:p>
-      <w:pPr>
-        <w:rPr>
-          <w:rFonts w:ascii="Arial" w:hAnsi="Arial"/>
-          <w:sz w:val="22"/>
-          <w:szCs w:val="22"/>
-        </w:rPr>
-      </w:pPr>
-      <w:r>
-        <w:rPr>
-          <w:rFonts w:ascii="Arial" w:hAnsi="Arial"/>
-          <w:sz w:val="22"/>
-          <w:szCs w:val="22"/>
-        </w:rPr>
-        <w:t xml:space="preserve">    codontable = {</w:t>
-      </w:r>
-      <w:bookmarkStart w:id="16" w:name="_GoBack"/>
-      <w:bookmarkEnd w:id="16"/>
-    </w:p>
-    <w:p>
-      <w:pPr>
-        <w:rPr>
-          <w:rFonts w:ascii="Arial" w:hAnsi="Arial"/>
-          <w:sz w:val="22"/>
-          <w:szCs w:val="22"/>
-        </w:rPr>
-      </w:pPr>
-      <w:r>
-        <w:rPr>
-          <w:rFonts w:ascii="Arial" w:hAnsi="Arial"/>
-          <w:sz w:val="22"/>
-          <w:szCs w:val="22"/>
-        </w:rPr>
-        <w:t xml:space="preserve">        'ATA':'I', 'ATC':'I', 'ATT':'I', 'ATG':'M',</w:t>
-      </w:r>
-    </w:p>
-    <w:p>
-      <w:pPr>
-        <w:rPr>
-          <w:rFonts w:ascii="Arial" w:hAnsi="Arial"/>
-          <w:sz w:val="22"/>
-          <w:szCs w:val="22"/>
-        </w:rPr>
-      </w:pPr>
-      <w:r>
-        <w:rPr>
-          <w:rFonts w:ascii="Arial" w:hAnsi="Arial"/>
-          <w:sz w:val="22"/>
-          <w:szCs w:val="22"/>
-        </w:rPr>
-        <w:t xml:space="preserve">        'ACA':'T', 'ACC':'T', 'ACG':'T', 'ACT':'T',</w:t>
-      </w:r>
-    </w:p>
-    <w:p>
-      <w:pPr>
-        <w:rPr>
-          <w:rFonts w:ascii="Arial" w:hAnsi="Arial"/>
-          <w:sz w:val="22"/>
-          <w:szCs w:val="22"/>
-        </w:rPr>
-      </w:pPr>
-      <w:r>
-        <w:rPr>
-          <w:rFonts w:ascii="Arial" w:hAnsi="Arial"/>
-          <w:sz w:val="22"/>
-          <w:szCs w:val="22"/>
-        </w:rPr>
-        <w:t xml:space="preserve">        'AAC':'N', 'AAT':'N', 'AAA':'K', 'AAG':'K',</w:t>
-      </w:r>
-    </w:p>
-    <w:p>
-      <w:pPr>
-        <w:rPr>
-          <w:rFonts w:ascii="Arial" w:hAnsi="Arial"/>
-          <w:sz w:val="22"/>
-          <w:szCs w:val="22"/>
-        </w:rPr>
-      </w:pPr>
-      <w:r>
-        <w:rPr>
-          <w:rFonts w:ascii="Arial" w:hAnsi="Arial"/>
-          <w:sz w:val="22"/>
-          <w:szCs w:val="22"/>
-        </w:rPr>
-        <w:t xml:space="preserve">        'AGC':'S', 'AGT':'S', 'AGA':'R', 'AGG':'R',</w:t>
-      </w:r>
-    </w:p>
-    <w:p>
-      <w:pPr>
-        <w:rPr>
-          <w:rFonts w:ascii="Arial" w:hAnsi="Arial"/>
-          <w:sz w:val="22"/>
-          <w:szCs w:val="22"/>
-        </w:rPr>
-      </w:pPr>
-      <w:r>
-        <w:rPr>
-          <w:rFonts w:ascii="Arial" w:hAnsi="Arial"/>
-          <w:sz w:val="22"/>
-          <w:szCs w:val="22"/>
-        </w:rPr>
-        <w:t xml:space="preserve">        'CTA':'L', 'CTC':'L', 'CTG':'L', 'CTT':'L',</w:t>
-      </w:r>
-    </w:p>
-    <w:p>
-      <w:pPr>
-        <w:rPr>
-          <w:rFonts w:ascii="Arial" w:hAnsi="Arial"/>
-          <w:sz w:val="22"/>
-          <w:szCs w:val="22"/>
-        </w:rPr>
-      </w:pPr>
-      <w:r>
-        <w:rPr>
-          <w:rFonts w:ascii="Arial" w:hAnsi="Arial"/>
-          <w:sz w:val="22"/>
-          <w:szCs w:val="22"/>
-        </w:rPr>
-        <w:t xml:space="preserve">        'CCA':'P', 'CCC':'P', 'CCG':'P', 'CCT':'P',</w:t>
-      </w:r>
-    </w:p>
-    <w:p>
-      <w:pPr>
-        <w:rPr>
-          <w:rFonts w:ascii="Arial" w:hAnsi="Arial"/>
-          <w:sz w:val="22"/>
-          <w:szCs w:val="22"/>
-        </w:rPr>
-      </w:pPr>
-      <w:r>
-        <w:rPr>
-          <w:rFonts w:ascii="Arial" w:hAnsi="Arial"/>
-          <w:sz w:val="22"/>
-          <w:szCs w:val="22"/>
-        </w:rPr>
-        <w:t xml:space="preserve">        'CAC':'H', 'CAT':'H', 'CAA':'Q', 'CAG':'Q',</w:t>
-      </w:r>
-    </w:p>
-    <w:p>
-      <w:pPr>
-        <w:rPr>
-          <w:rFonts w:ascii="Arial" w:hAnsi="Arial"/>
-          <w:sz w:val="22"/>
-          <w:szCs w:val="22"/>
-        </w:rPr>
-      </w:pPr>
-      <w:r>
-        <w:rPr>
-          <w:rFonts w:ascii="Arial" w:hAnsi="Arial"/>
-          <w:sz w:val="22"/>
-          <w:szCs w:val="22"/>
-        </w:rPr>
-        <w:t xml:space="preserve">        'CGA':'R', 'CGC':'R', 'CGG':'R', 'CGT':'R',</w:t>
-      </w:r>
-    </w:p>
-    <w:p>
-      <w:pPr>
-        <w:rPr>
-          <w:rFonts w:ascii="Arial" w:hAnsi="Arial"/>
-          <w:sz w:val="22"/>
-          <w:szCs w:val="22"/>
-        </w:rPr>
-      </w:pPr>
-      <w:r>
-        <w:rPr>
-          <w:rFonts w:ascii="Arial" w:hAnsi="Arial"/>
-          <w:sz w:val="22"/>
-          <w:szCs w:val="22"/>
-        </w:rPr>
-        <w:t xml:space="preserve">        'GTA':'V', 'GTC':'V', 'GTG':'V', 'GTT':'V',</w:t>
-      </w:r>
-    </w:p>
-    <w:p>
-      <w:pPr>
-        <w:rPr>
-          <w:rFonts w:ascii="Arial" w:hAnsi="Arial"/>
-          <w:sz w:val="22"/>
-          <w:szCs w:val="22"/>
-        </w:rPr>
-      </w:pPr>
-      <w:r>
-        <w:rPr>
-          <w:rFonts w:ascii="Arial" w:hAnsi="Arial"/>
-          <w:sz w:val="22"/>
-          <w:szCs w:val="22"/>
-        </w:rPr>
-        <w:t xml:space="preserve">        'GCA':'A', 'GCC':'A', 'GCG':'A', 'GCT':'A',</w:t>
-      </w:r>
-    </w:p>
-    <w:p>
-      <w:pPr>
-        <w:rPr>
-          <w:rFonts w:ascii="Arial" w:hAnsi="Arial"/>
-          <w:sz w:val="22"/>
-          <w:szCs w:val="22"/>
-        </w:rPr>
-      </w:pPr>
-      <w:r>
-        <w:rPr>
-          <w:rFonts w:ascii="Arial" w:hAnsi="Arial"/>
-          <w:sz w:val="22"/>
-          <w:szCs w:val="22"/>
-        </w:rPr>
-        <w:t xml:space="preserve">        'GAC':'D', 'GAT':'D', 'GAA':'E', 'GAG':'E',</w:t>
-      </w:r>
-    </w:p>
-    <w:p>
-      <w:pPr>
-        <w:rPr>
-          <w:rFonts w:ascii="Arial" w:hAnsi="Arial"/>
-          <w:sz w:val="22"/>
-          <w:szCs w:val="22"/>
-        </w:rPr>
-      </w:pPr>
-      <w:r>
-        <w:rPr>
-          <w:rFonts w:ascii="Arial" w:hAnsi="Arial"/>
-          <w:sz w:val="22"/>
-          <w:szCs w:val="22"/>
-        </w:rPr>
-        <w:t xml:space="preserve">        'GGA':'G', 'GGC':'G', 'GGG':'G', 'GGT':'G',</w:t>
-      </w:r>
-    </w:p>
-    <w:p>
-      <w:pPr>
-        <w:rPr>
-          <w:rFonts w:ascii="Arial" w:hAnsi="Arial"/>
-          <w:sz w:val="22"/>
-          <w:szCs w:val="22"/>
-        </w:rPr>
-      </w:pPr>
-      <w:r>
-        <w:rPr>
-          <w:rFonts w:ascii="Arial" w:hAnsi="Arial"/>
-          <w:sz w:val="22"/>
-          <w:szCs w:val="22"/>
-        </w:rPr>
-        <w:t xml:space="preserve">        'TCA':'S', 'TCC':'S', 'TCG':'S', 'TCT':'S',</w:t>
-      </w:r>
-    </w:p>
-    <w:p>
-      <w:pPr>
-        <w:rPr>
-          <w:rFonts w:ascii="Arial" w:hAnsi="Arial"/>
-          <w:sz w:val="22"/>
-          <w:szCs w:val="22"/>
-        </w:rPr>
-      </w:pPr>
-      <w:r>
-        <w:rPr>
-          <w:rFonts w:ascii="Arial" w:hAnsi="Arial"/>
-          <w:sz w:val="22"/>
-          <w:szCs w:val="22"/>
-        </w:rPr>
-        <w:t xml:space="preserve">        'TTC':'F', 'TTT':'F', 'TTA':'L', 'TTG':'L',</w:t>
-      </w:r>
-    </w:p>
-    <w:p>
-      <w:pPr>
-        <w:rPr>
-          <w:rFonts w:ascii="Arial" w:hAnsi="Arial"/>
-          <w:sz w:val="22"/>
-          <w:szCs w:val="22"/>
-        </w:rPr>
-      </w:pPr>
-      <w:r>
-        <w:rPr>
-          <w:rFonts w:ascii="Arial" w:hAnsi="Arial"/>
-          <w:sz w:val="22"/>
-          <w:szCs w:val="22"/>
-        </w:rPr>
-        <w:t xml:space="preserve">        'TAC':'Y', 'TAT':'Y', 'TAA':'_', 'TAG':'_',</w:t>
-      </w:r>
-    </w:p>
-    <w:p>
-      <w:pPr>
-        <w:rPr>
-          <w:rFonts w:ascii="Arial" w:hAnsi="Arial"/>
-          <w:sz w:val="22"/>
-          <w:szCs w:val="22"/>
-        </w:rPr>
-      </w:pPr>
-      <w:r>
-        <w:rPr>
-          <w:rFonts w:ascii="Arial" w:hAnsi="Arial"/>
-          <w:sz w:val="22"/>
-          <w:szCs w:val="22"/>
-        </w:rPr>
-        <w:t xml:space="preserve">        'TGC':'C', 'TGT':'C', 'TGA':'_', 'TGG':'W'</w:t>
-      </w:r>
-    </w:p>
-    <w:p>
-      <w:pPr>
-        <w:rPr>
-          <w:rFonts w:ascii="Arial" w:hAnsi="Arial"/>
-          <w:sz w:val="22"/>
-          <w:szCs w:val="22"/>
-        </w:rPr>
-      </w:pPr>
-      <w:r>
-        <w:rPr>
-          <w:rFonts w:ascii="Arial" w:hAnsi="Arial"/>
-          <w:sz w:val="22"/>
-          <w:szCs w:val="22"/>
-        </w:rPr>
-        <w:t xml:space="preserve">    }</w:t>
-      </w:r>
-      <w:r>
-        <w:rPr>
-          <w:rFonts w:ascii="Arial" w:hAnsi="Arial"/>
-          <w:sz w:val="22"/>
-          <w:szCs w:val="22"/>
-        </w:rPr>
-        <w:tab/>
+        <w:t xml:space="preserve">generated </w:t>
+      </w:r>
+      <w:r>
+        <w:rPr>
+          <w:rFonts w:ascii="Arial" w:hAnsi="Arial"/>
+          <w:sz w:val="22"/>
+          <w:szCs w:val="22"/>
+        </w:rPr>
+        <w:t>from coding seq.</w:t>
+      </w:r>
+    </w:p>
+    <w:p>
+      <w:pPr>
+        <w:ind w:firstLine="240"/>
+        <w:rPr>
+          <w:rFonts w:ascii="Arial" w:hAnsi="Arial"/>
+          <w:sz w:val="22"/>
+          <w:szCs w:val="22"/>
+        </w:rPr>
+      </w:pPr>
+      <w:r>
+        <w:rPr>
+          <w:rFonts w:ascii="Arial" w:hAnsi="Arial"/>
+          <w:sz w:val="22"/>
+          <w:szCs w:val="22"/>
+        </w:rPr>
+        <w:t xml:space="preserve">for </w:t>
+      </w:r>
+      <w:proofErr w:type="spellStart"/>
+      <w:r>
+        <w:rPr>
+          <w:rFonts w:ascii="Arial" w:hAnsi="Arial"/>
+          <w:sz w:val="22"/>
+          <w:szCs w:val="22"/>
+        </w:rPr>
+        <w:t>i</w:t>
+      </w:r>
+      <w:proofErr w:type="spellEnd"/>
+      <w:r>
+        <w:rPr>
+          <w:rFonts w:ascii="Arial" w:hAnsi="Arial"/>
+          <w:sz w:val="22"/>
+          <w:szCs w:val="22"/>
+        </w:rPr>
+        <w:t xml:space="preserve"> in </w:t>
+      </w:r>
+      <w:proofErr w:type="gramStart"/>
+      <w:r>
+        <w:rPr>
+          <w:rFonts w:ascii="Arial" w:hAnsi="Arial"/>
+          <w:sz w:val="22"/>
+          <w:szCs w:val="22"/>
+        </w:rPr>
+        <w:t>range(</w:t>
+      </w:r>
+      <w:proofErr w:type="gramEnd"/>
+      <w:r>
+        <w:rPr>
+          <w:rFonts w:ascii="Arial" w:hAnsi="Arial"/>
+          <w:sz w:val="22"/>
+          <w:szCs w:val="22"/>
+        </w:rPr>
+        <w:t xml:space="preserve">start, </w:t>
+      </w:r>
+      <w:proofErr w:type="spellStart"/>
+      <w:r>
+        <w:rPr>
+          <w:rFonts w:ascii="Arial" w:hAnsi="Arial"/>
+          <w:sz w:val="22"/>
+          <w:szCs w:val="22"/>
+        </w:rPr>
+        <w:t>len</w:t>
+      </w:r>
+      <w:proofErr w:type="spellEnd"/>
+      <w:r>
+        <w:rPr>
+          <w:rFonts w:ascii="Arial" w:hAnsi="Arial"/>
+          <w:sz w:val="22"/>
+          <w:szCs w:val="22"/>
+        </w:rPr>
+        <w:t>(sequence), 3):</w:t>
+      </w:r>
+    </w:p>
+    <w:p>
+      <w:pPr>
+        <w:rPr>
+          <w:rFonts w:ascii="Arial" w:hAnsi="Arial"/>
+          <w:sz w:val="22"/>
+          <w:szCs w:val="22"/>
+        </w:rPr>
+      </w:pPr>
+      <w:r>
+        <w:rPr>
+          <w:rFonts w:ascii="Arial" w:hAnsi="Arial"/>
+          <w:sz w:val="22"/>
+          <w:szCs w:val="22"/>
+        </w:rPr>
+        <w:t xml:space="preserve">    #Finish the loop or write your own code to find the coding sequence which should start at the first start codon and stop at the occurrence of any stop codon.</w:t>
+      </w:r>
+    </w:p>
+    <w:p>
+      <w:pPr>
+        <w:rPr>
+          <w:rFonts w:ascii="Arial" w:hAnsi="Arial"/>
+          <w:sz w:val="22"/>
+          <w:szCs w:val="22"/>
+        </w:rPr>
+      </w:pPr>
+      <w:r>
+        <w:rPr>
+          <w:rFonts w:ascii="Arial" w:hAnsi="Arial"/>
+          <w:sz w:val="22"/>
+          <w:szCs w:val="22"/>
+        </w:rPr>
+        <w:t xml:space="preserve">       </w:t>
       </w:r>
     </w:p>
     <w:p>
@@ -3791,157 +4504,138 @@
         </w:rPr>
         <w:t xml:space="preserve">    </w:t>
       </w:r>
-    </w:p>
-    <w:p>
-      <w:pPr>
-        <w:rPr>
-          <w:rFonts w:ascii="Arial" w:hAnsi="Arial"/>
-          <w:sz w:val="22"/>
-          <w:szCs w:val="22"/>
-        </w:rPr>
-      </w:pPr>
-      <w:r>
-        <w:rPr>
-          <w:rFonts w:ascii="Arial" w:hAnsi="Arial"/>
-          <w:sz w:val="22"/>
-          <w:szCs w:val="22"/>
-        </w:rPr>
-        <w:t xml:space="preserve">    start = sequence.find(start_codon)</w:t>
-      </w:r>
-    </w:p>
-    <w:p>
-      <w:pPr>
-        <w:rPr>
-          <w:rFonts w:ascii="Arial" w:hAnsi="Arial"/>
-          <w:sz w:val="22"/>
-          <w:szCs w:val="22"/>
-        </w:rPr>
-      </w:pPr>
-      <w:r>
-        <w:rPr>
-          <w:rFonts w:ascii="Arial" w:hAnsi="Arial"/>
-          <w:sz w:val="22"/>
-          <w:szCs w:val="22"/>
-        </w:rPr>
-        <w:t xml:space="preserve">    codons = []</w:t>
-      </w:r>
-      <w:r>
-        <w:rPr>
-          <w:rFonts w:ascii="Arial" w:hAnsi="Arial"/>
-          <w:sz w:val="22"/>
-          <w:szCs w:val="22"/>
-        </w:rPr>
-        <w:t xml:space="preserve">#Create a codon list to store codons </w:t>
-      </w:r>
-      <w:r>
-        <w:rPr>
-          <w:rFonts w:ascii="Arial" w:hAnsi="Arial" w:hint="eastAsia"/>
-          <w:sz w:val="22"/>
-          <w:szCs w:val="22"/>
-        </w:rPr>
-        <w:t xml:space="preserve">generated </w:t>
-      </w:r>
-      <w:r>
-        <w:rPr>
-          <w:rFonts w:ascii="Arial" w:hAnsi="Arial"/>
-          <w:sz w:val="22"/>
-          <w:szCs w:val="22"/>
-        </w:rPr>
-        <w:t>from coding seq.</w:t>
-      </w:r>
-    </w:p>
-    <w:p>
-      <w:pPr>
-        <w:ind w:firstLine="240"/>
-        <w:rPr>
-          <w:rFonts w:ascii="Arial" w:hAnsi="Arial"/>
-          <w:sz w:val="22"/>
-          <w:szCs w:val="22"/>
-        </w:rPr>
-      </w:pPr>
-      <w:r>
-        <w:rPr>
-          <w:rFonts w:ascii="Arial" w:hAnsi="Arial"/>
-          <w:sz w:val="22"/>
-          <w:szCs w:val="22"/>
-        </w:rPr>
-        <w:t>for i in range(start, len(sequence), 3):</w:t>
-      </w:r>
-    </w:p>
-    <w:p>
-      <w:pPr>
-        <w:rPr>
-          <w:rFonts w:ascii="Arial" w:hAnsi="Arial"/>
-          <w:sz w:val="22"/>
-          <w:szCs w:val="22"/>
-        </w:rPr>
-      </w:pPr>
-      <w:r>
-        <w:rPr>
-          <w:rFonts w:ascii="Arial" w:hAnsi="Arial"/>
-          <w:sz w:val="22"/>
-          <w:szCs w:val="22"/>
-        </w:rPr>
-        <w:t xml:space="preserve">    #Finish the loop or write your own code to find the coding sequence which should start at the first start codon and stop at the occurrence of any stop codon.</w:t>
-      </w:r>
-    </w:p>
-    <w:p>
-      <w:pPr>
-        <w:rPr>
-          <w:rFonts w:ascii="Arial" w:hAnsi="Arial"/>
-          <w:sz w:val="22"/>
-          <w:szCs w:val="22"/>
-        </w:rPr>
-      </w:pPr>
-      <w:r>
-        <w:rPr>
-          <w:rFonts w:ascii="Arial" w:hAnsi="Arial"/>
-          <w:sz w:val="22"/>
-          <w:szCs w:val="22"/>
-        </w:rPr>
-        <w:t xml:space="preserve">       </w:t>
-      </w:r>
-    </w:p>
-    <w:p>
-      <w:pPr>
-        <w:rPr>
-          <w:rFonts w:ascii="Arial" w:hAnsi="Arial"/>
-          <w:sz w:val="22"/>
-          <w:szCs w:val="22"/>
-        </w:rPr>
-      </w:pPr>
-      <w:r>
-        <w:rPr>
-          <w:rFonts w:ascii="Arial" w:hAnsi="Arial"/>
-          <w:sz w:val="22"/>
-          <w:szCs w:val="22"/>
-        </w:rPr>
-        <w:t xml:space="preserve">    protein_sequence = ''.join([codontable[codon] for codon in codons])#Translate condons to protein seq.</w:t>
-      </w:r>
-    </w:p>
-    <w:p>
-      <w:pPr>
-        <w:rPr>
-          <w:rFonts w:ascii="Arial" w:hAnsi="Arial"/>
-          <w:sz w:val="22"/>
-          <w:szCs w:val="22"/>
-        </w:rPr>
-      </w:pPr>
-      <w:r>
-        <w:rPr>
-          <w:rFonts w:ascii="Arial" w:hAnsi="Arial"/>
-          <w:sz w:val="22"/>
-          <w:szCs w:val="22"/>
-        </w:rPr>
-        <w:t xml:space="preserve">    return "{0}_".format(protein_sequence)</w:t>
-      </w:r>
-      <w:bookmarkEnd w:id="10"/>
+      <w:proofErr w:type="spellStart"/>
+      <w:r>
+        <w:rPr>
+          <w:rFonts w:ascii="Arial" w:hAnsi="Arial"/>
+          <w:sz w:val="22"/>
+          <w:szCs w:val="22"/>
+        </w:rPr>
+        <w:t>protein_sequence</w:t>
+      </w:r>
+      <w:proofErr w:type="spellEnd"/>
+      <w:r>
+        <w:rPr>
+          <w:rFonts w:ascii="Arial" w:hAnsi="Arial"/>
+          <w:sz w:val="22"/>
+          <w:szCs w:val="22"/>
+        </w:rPr>
+        <w:t xml:space="preserve"> = '</w:t>
+      </w:r>
+      <w:proofErr w:type="gramStart"/>
+      <w:r>
+        <w:rPr>
+          <w:rFonts w:ascii="Arial" w:hAnsi="Arial"/>
+          <w:sz w:val="22"/>
+          <w:szCs w:val="22"/>
+        </w:rPr>
+        <w:t>'.join</w:t>
+      </w:r>
+      <w:proofErr w:type="gramEnd"/>
+      <w:r>
+        <w:rPr>
+          <w:rFonts w:ascii="Arial" w:hAnsi="Arial"/>
+          <w:sz w:val="22"/>
+          <w:szCs w:val="22"/>
+        </w:rPr>
+        <w:t>([</w:t>
+      </w:r>
+      <w:proofErr w:type="spellStart"/>
+      <w:r>
+        <w:rPr>
+          <w:rFonts w:ascii="Arial" w:hAnsi="Arial"/>
+          <w:sz w:val="22"/>
+          <w:szCs w:val="22"/>
+        </w:rPr>
+        <w:t>codontable</w:t>
+      </w:r>
+      <w:proofErr w:type="spellEnd"/>
+      <w:r>
+        <w:rPr>
+          <w:rFonts w:ascii="Arial" w:hAnsi="Arial"/>
+          <w:sz w:val="22"/>
+          <w:szCs w:val="22"/>
+        </w:rPr>
+        <w:t xml:space="preserve">[codon] for codon in codons])#Translate </w:t>
+      </w:r>
+      <w:proofErr w:type="spellStart"/>
+      <w:r>
+        <w:rPr>
+          <w:rFonts w:ascii="Arial" w:hAnsi="Arial"/>
+          <w:sz w:val="22"/>
+          <w:szCs w:val="22"/>
+        </w:rPr>
+        <w:t>condons</w:t>
+      </w:r>
+      <w:proofErr w:type="spellEnd"/>
+      <w:r>
+        <w:rPr>
+          <w:rFonts w:ascii="Arial" w:hAnsi="Arial"/>
+          <w:sz w:val="22"/>
+          <w:szCs w:val="22"/>
+        </w:rPr>
+        <w:t xml:space="preserve"> to protein seq.</w:t>
+      </w:r>
+    </w:p>
+    <w:p>
+      <w:pPr>
+        <w:rPr>
+          <w:rFonts w:ascii="Arial" w:hAnsi="Arial"/>
+          <w:sz w:val="22"/>
+          <w:szCs w:val="22"/>
+        </w:rPr>
+      </w:pPr>
+      <w:r>
+        <w:rPr>
+          <w:rFonts w:ascii="Arial" w:hAnsi="Arial"/>
+          <w:sz w:val="22"/>
+          <w:szCs w:val="22"/>
+        </w:rPr>
+        <w:t xml:space="preserve">    return "{</w:t>
+      </w:r>
+      <w:proofErr w:type="gramStart"/>
+      <w:r>
+        <w:rPr>
+          <w:rFonts w:ascii="Arial" w:hAnsi="Arial"/>
+          <w:sz w:val="22"/>
+          <w:szCs w:val="22"/>
+        </w:rPr>
+        <w:t>0}_</w:t>
+      </w:r>
+      <w:proofErr w:type="gramEnd"/>
+      <w:r>
+        <w:rPr>
+          <w:rFonts w:ascii="Arial" w:hAnsi="Arial"/>
+          <w:sz w:val="22"/>
+          <w:szCs w:val="22"/>
+        </w:rPr>
+        <w:t>".format(</w:t>
+      </w:r>
+      <w:proofErr w:type="spellStart"/>
+      <w:r>
+        <w:rPr>
+          <w:rFonts w:ascii="Arial" w:hAnsi="Arial"/>
+          <w:sz w:val="22"/>
+          <w:szCs w:val="22"/>
+        </w:rPr>
+        <w:t>protein_sequence</w:t>
+      </w:r>
+      <w:proofErr w:type="spellEnd"/>
+      <w:r>
+        <w:rPr>
+          <w:rFonts w:ascii="Arial" w:hAnsi="Arial"/>
+          <w:sz w:val="22"/>
+          <w:szCs w:val="22"/>
+        </w:rPr>
+        <w:t>)</w:t>
+      </w:r>
       <w:bookmarkEnd w:id="11"/>
-    </w:p>
-    <w:bookmarkEnd w:id="12"/>
+      <w:bookmarkEnd w:id="12"/>
+    </w:p>
     <w:bookmarkEnd w:id="13"/>
     <w:bookmarkEnd w:id="14"/>
     <w:bookmarkEnd w:id="15"/>
+    <w:bookmarkEnd w:id="16"/>
     <w:p>
       <w:pPr>
         <w:rPr>
@@ -4152,7 +4846,25 @@
           <w:sz w:val="22"/>
           <w:szCs w:val="22"/>
         </w:rPr>
-        <w:t>within one week after the due date. Some of the questions might not have a unique or optimal solution. TFs will grade those according to your creativity and effort on exploration, especially in the graduate-level questions.</w:t>
+        <w:t xml:space="preserve">within one week after the due date. Some of the questions might not have a unique or optimal solution. TFs will grade those </w:t>
+      </w:r>
+      <w:proofErr w:type="gramStart"/>
+      <w:r>
+        <w:rPr>
+          <w:rFonts w:ascii="Arial" w:hAnsi="Arial"/>
+          <w:sz w:val="22"/>
+          <w:szCs w:val="22"/>
+        </w:rPr>
+        <w:t>according to</w:t>
+      </w:r>
+      <w:proofErr w:type="gramEnd"/>
+      <w:r>
+        <w:rPr>
+          <w:rFonts w:ascii="Arial" w:hAnsi="Arial"/>
+          <w:sz w:val="22"/>
+          <w:szCs w:val="22"/>
+        </w:rPr>
+        <w:t xml:space="preserve"> your creativity and effort on exploration, especially in the graduate-level questions.</w:t>
       </w:r>
     </w:p>
     <w:p>
@@ -4166,12 +4878,12 @@
       </w:pPr>
     </w:p>
     <w:sectPr>
-      <w:headerReference w:type="even" r:id="rId14"/>
-      <w:headerReference w:type="default" r:id="rId15"/>
-      <w:footerReference w:type="even" r:id="rId16"/>
-      <w:footerReference w:type="default" r:id="rId17"/>
-      <w:headerReference w:type="first" r:id="rId18"/>
-      <w:footerReference w:type="first" r:id="rId19"/>
+      <w:headerReference w:type="even" r:id="rId13"/>
+      <w:headerReference w:type="default" r:id="rId14"/>
+      <w:footerReference w:type="even" r:id="rId15"/>
+      <w:footerReference w:type="default" r:id="rId16"/>
+      <w:headerReference w:type="first" r:id="rId17"/>
+      <w:footerReference w:type="first" r:id="rId18"/>
       <w:pgSz w:w="12240" w:h="15840"/>
       <w:pgMar w:top="1440" w:right="1440" w:bottom="1440" w:left="1440" w:header="720" w:footer="720" w:gutter="0"/>
       <w:cols w:space="720"/>
@@ -4761,7 +5473,7 @@
     </w:rPrDefault>
     <w:pPrDefault/>
   </w:docDefaults>
-  <w:latentStyles w:defLockedState="0" w:defUIPriority="0" w:defSemiHidden="0" w:defUnhideWhenUsed="0" w:defQFormat="0" w:count="380">
+  <w:latentStyles w:defLockedState="0" w:defUIPriority="0" w:defSemiHidden="0" w:defUnhideWhenUsed="0" w:defQFormat="0" w:count="382">
     <w:lsdException w:name="Normal" w:qFormat="1"/>
     <w:lsdException w:name="heading 1" w:qFormat="1"/>
     <w:lsdException w:name="heading 2" w:semiHidden="1" w:unhideWhenUsed="1" w:qFormat="1"/>
@@ -4852,7 +5564,7 @@
     <w:lsdException w:name="HTML Sample" w:semiHidden="1" w:unhideWhenUsed="1"/>
     <w:lsdException w:name="HTML Typewriter" w:semiHidden="1" w:unhideWhenUsed="1"/>
     <w:lsdException w:name="HTML Variable" w:semiHidden="1" w:unhideWhenUsed="1"/>
-    <w:lsdException w:name="Normal Table" w:semiHidden="1" w:uiPriority="99" w:unhideWhenUsed="1"/>
+    <w:lsdException w:name="Normal Table" w:uiPriority="99"/>
     <w:lsdException w:name="annotation subject" w:semiHidden="1" w:unhideWhenUsed="1"/>
     <w:lsdException w:name="No List" w:semiHidden="1" w:uiPriority="99" w:unhideWhenUsed="1"/>
     <w:lsdException w:name="Outline List 1" w:semiHidden="1" w:uiPriority="99" w:unhideWhenUsed="1"/>
@@ -4898,11 +5610,11 @@
     <w:lsdException w:name="Table Subtle 1" w:semiHidden="1" w:uiPriority="99" w:unhideWhenUsed="1"/>
     <w:lsdException w:name="Table Subtle 2" w:semiHidden="1" w:uiPriority="99" w:unhideWhenUsed="1"/>
     <w:lsdException w:name="Table Web 1" w:semiHidden="1" w:uiPriority="99" w:unhideWhenUsed="1"/>
-    <w:lsdException w:name="Table Web 2" w:semiHidden="1" w:uiPriority="99" w:unhideWhenUsed="1"/>
+    <w:lsdException w:name="Table Web 2" w:uiPriority="99"/>
     <w:lsdException w:name="Table Web 3" w:semiHidden="1" w:uiPriority="99" w:unhideWhenUsed="1"/>
     <w:lsdException w:name="Balloon Text" w:semiHidden="1" w:unhideWhenUsed="1"/>
     <w:lsdException w:name="Table Grid" w:uiPriority="99"/>
-    <w:lsdException w:name="Table Theme" w:semiHidden="1" w:uiPriority="99" w:unhideWhenUsed="1"/>
+    <w:lsdException w:name="Table Theme" w:uiPriority="99"/>
     <w:lsdException w:name="Note Level 1" w:semiHidden="1" w:unhideWhenUsed="1"/>
     <w:lsdException w:name="Note Level 2" w:semiHidden="1" w:unhideWhenUsed="1"/>
     <w:lsdException w:name="Note Level 3" w:semiHidden="1" w:unhideWhenUsed="1"/>
@@ -5127,6 +5839,8 @@
     <w:lsdException w:name="List Table 5 Dark Accent 6" w:uiPriority="50"/>
     <w:lsdException w:name="List Table 6 Colorful Accent 6" w:uiPriority="51"/>
     <w:lsdException w:name="List Table 7 Colorful Accent 6" w:uiPriority="52"/>
+    <w:lsdException w:name="Mention" w:semiHidden="1" w:uiPriority="99" w:unhideWhenUsed="1"/>
+    <w:lsdException w:name="Smart Hyperlink" w:semiHidden="1" w:uiPriority="99" w:unhideWhenUsed="1"/>
   </w:latentStyles>
   <w:style w:type="paragraph" w:default="1" w:styleId="Normal">
     <w:name w:val="Normal"/>

</xml_diff>